<commit_message>
fft update and new delta sigma
</commit_message>
<xml_diff>
--- a/FFT_Core/FFT_Core/EXTRA FILES/FFT Design Guide.docx
+++ b/FFT_Core/FFT_Core/EXTRA FILES/FFT Design Guide.docx
@@ -9,8 +9,6 @@
       <w:r>
         <w:t>Device</w:t>
       </w:r>
-      <w:bookmarkStart w:id="0" w:name="_GoBack"/>
-      <w:bookmarkEnd w:id="0"/>
       <w:r>
         <w:t xml:space="preserve"> Resources</w:t>
       </w:r>
@@ -96,7 +94,15 @@
               <w:cnfStyle w:val="000000100000" w:firstRow="0" w:lastRow="0" w:firstColumn="0" w:lastColumn="0" w:oddVBand="0" w:evenVBand="0" w:oddHBand="1" w:evenHBand="0" w:firstRowFirstColumn="0" w:firstRowLastColumn="0" w:lastRowFirstColumn="0" w:lastRowLastColumn="0"/>
             </w:pPr>
             <w:r>
-              <w:t>2 x ? = 21</w:t>
+              <w:t xml:space="preserve">2 </w:t>
+            </w:r>
+            <w:proofErr w:type="gramStart"/>
+            <w:r>
+              <w:t>x ?</w:t>
+            </w:r>
+            <w:proofErr w:type="gramEnd"/>
+            <w:r>
+              <w:t xml:space="preserve"> = 21</w:t>
             </w:r>
           </w:p>
         </w:tc>
@@ -144,7 +150,15 @@
           </w:tcPr>
           <w:p>
             <w:r>
-              <w:t>MACC DSP 18x18 signed mult, 9x9+9x9 DOTP</w:t>
+              <w:t xml:space="preserve">MACC DSP 18x18 signed </w:t>
+            </w:r>
+            <w:proofErr w:type="spellStart"/>
+            <w:r>
+              <w:t>mult</w:t>
+            </w:r>
+            <w:proofErr w:type="spellEnd"/>
+            <w:r>
+              <w:t>, 9x9+9x9 DOTP</w:t>
             </w:r>
           </w:p>
         </w:tc>
@@ -175,6 +189,22 @@
     <w:p>
       <w:pPr>
         <w:pStyle w:val="Heading2"/>
+      </w:pPr>
+      <w:r>
+        <w:t>Theory</w:t>
+      </w:r>
+    </w:p>
+    <w:p>
+      <w:pPr>
+        <w:pStyle w:val="Heading3"/>
+      </w:pPr>
+      <w:r>
+        <w:t>Layman’s Terms</w:t>
+      </w:r>
+    </w:p>
+    <w:p>
+      <w:pPr>
+        <w:pStyle w:val="Heading3"/>
       </w:pPr>
       <w:r>
         <w:t>Math</w:t>
@@ -616,6 +646,7 @@
             <w:rPr>
               <w:rFonts w:ascii="Cambria Math" w:hAnsi="Cambria Math"/>
             </w:rPr>
+            <w:lastRenderedPageBreak/>
             <m:t>P[17:0]=A</m:t>
           </m:r>
           <m:d>
@@ -726,7 +757,6 @@
         <w:rPr>
           <w:rFonts w:eastAsiaTheme="minorEastAsia"/>
         </w:rPr>
-        <w:lastRenderedPageBreak/>
         <w:t>Where A, B, C, and D are 9 bit</w:t>
       </w:r>
       <w:r>
@@ -1236,13 +1266,7 @@
               <w:rPr>
                 <w:rFonts w:ascii="Cambria Math" w:eastAsiaTheme="minorEastAsia" w:hAnsi="Cambria Math"/>
               </w:rPr>
-              <m:t>*</m:t>
-            </m:r>
-            <m:r>
-              <w:rPr>
-                <w:rFonts w:ascii="Cambria Math" w:eastAsiaTheme="minorEastAsia" w:hAnsi="Cambria Math"/>
-              </w:rPr>
-              <m:t>2</m:t>
+              <m:t>*2</m:t>
             </m:r>
           </m:e>
           <m:sup>
@@ -1259,8 +1283,16 @@
         <w:rPr>
           <w:rFonts w:eastAsiaTheme="minorEastAsia"/>
         </w:rPr>
-        <w:t xml:space="preserve"> or </w:t>
-      </w:r>
+        <w:t xml:space="preserve"> </w:t>
+      </w:r>
+      <w:proofErr w:type="gramStart"/>
+      <w:r>
+        <w:rPr>
+          <w:rFonts w:eastAsiaTheme="minorEastAsia"/>
+        </w:rPr>
+        <w:t xml:space="preserve">or </w:t>
+      </w:r>
+      <w:proofErr w:type="gramEnd"/>
       <m:oMath>
         <m:sSup>
           <m:sSupPr>
@@ -1355,19 +1387,7 @@
           <w:rPr>
             <w:rFonts w:ascii="Cambria Math" w:eastAsiaTheme="minorEastAsia" w:hAnsi="Cambria Math"/>
           </w:rPr>
-          <m:t>25</m:t>
-        </m:r>
-        <m:r>
-          <w:rPr>
-            <w:rFonts w:ascii="Cambria Math" w:eastAsiaTheme="minorEastAsia" w:hAnsi="Cambria Math"/>
-          </w:rPr>
-          <m:t>5</m:t>
-        </m:r>
-        <m:r>
-          <w:rPr>
-            <w:rFonts w:ascii="Cambria Math" w:eastAsiaTheme="minorEastAsia" w:hAnsi="Cambria Math"/>
-          </w:rPr>
-          <m:t>*1*</m:t>
+          <m:t>255*1*</m:t>
         </m:r>
         <m:sSup>
           <m:sSupPr>
@@ -1399,19 +1419,7 @@
           <w:rPr>
             <w:rFonts w:ascii="Cambria Math" w:eastAsiaTheme="minorEastAsia" w:hAnsi="Cambria Math"/>
           </w:rPr>
-          <m:t>-1</m:t>
-        </m:r>
-        <m:r>
-          <w:rPr>
-            <w:rFonts w:ascii="Cambria Math" w:eastAsiaTheme="minorEastAsia" w:hAnsi="Cambria Math"/>
-          </w:rPr>
-          <m:t>)=65025</m:t>
-        </m:r>
-        <m:r>
-          <w:rPr>
-            <w:rFonts w:ascii="Cambria Math" w:eastAsiaTheme="minorEastAsia" w:hAnsi="Cambria Math"/>
-          </w:rPr>
-          <m:t>=255*(</m:t>
+          <m:t>-1)=65025=255*(</m:t>
         </m:r>
         <m:sSup>
           <m:sSupPr>
@@ -1557,19 +1565,7 @@
           <w:rPr>
             <w:rFonts w:ascii="Cambria Math" w:eastAsiaTheme="minorEastAsia" w:hAnsi="Cambria Math"/>
           </w:rPr>
-          <m:t>-1)</m:t>
-        </m:r>
-        <m:r>
-          <w:rPr>
-            <w:rFonts w:ascii="Cambria Math" w:eastAsiaTheme="minorEastAsia" w:hAnsi="Cambria Math"/>
-          </w:rPr>
-          <m:t>=</m:t>
-        </m:r>
-        <m:r>
-          <w:rPr>
-            <w:rFonts w:ascii="Cambria Math" w:eastAsiaTheme="minorEastAsia" w:hAnsi="Cambria Math"/>
-          </w:rPr>
-          <m:t>32385=127*(</m:t>
+          <m:t>-1)=32385=127*(</m:t>
         </m:r>
         <m:sSup>
           <m:sSupPr>
@@ -1689,19 +1685,7 @@
           <w:rPr>
             <w:rFonts w:ascii="Cambria Math" w:eastAsiaTheme="minorEastAsia" w:hAnsi="Cambria Math"/>
           </w:rPr>
-          <m:t>100*.</m:t>
-        </m:r>
-        <m:r>
-          <w:rPr>
-            <w:rFonts w:ascii="Cambria Math" w:eastAsiaTheme="minorEastAsia" w:hAnsi="Cambria Math"/>
-          </w:rPr>
-          <m:t>494</m:t>
-        </m:r>
-        <m:r>
-          <w:rPr>
-            <w:rFonts w:ascii="Cambria Math" w:eastAsiaTheme="minorEastAsia" w:hAnsi="Cambria Math"/>
-          </w:rPr>
-          <m:t>*</m:t>
+          <m:t>100*.494*</m:t>
         </m:r>
         <m:d>
           <m:dPr>
@@ -1751,31 +1735,7 @@
           <w:rPr>
             <w:rFonts w:ascii="Cambria Math" w:eastAsiaTheme="minorEastAsia" w:hAnsi="Cambria Math"/>
           </w:rPr>
-          <m:t>=12</m:t>
-        </m:r>
-        <m:r>
-          <w:rPr>
-            <w:rFonts w:ascii="Cambria Math" w:eastAsiaTheme="minorEastAsia" w:hAnsi="Cambria Math"/>
-          </w:rPr>
-          <m:t>6</m:t>
-        </m:r>
-        <m:r>
-          <w:rPr>
-            <w:rFonts w:ascii="Cambria Math" w:eastAsiaTheme="minorEastAsia" w:hAnsi="Cambria Math"/>
-          </w:rPr>
-          <m:t>00</m:t>
-        </m:r>
-        <m:r>
-          <w:rPr>
-            <w:rFonts w:ascii="Cambria Math" w:eastAsiaTheme="minorEastAsia" w:hAnsi="Cambria Math"/>
-          </w:rPr>
-          <m:t>=</m:t>
-        </m:r>
-        <m:r>
-          <w:rPr>
-            <w:rFonts w:ascii="Cambria Math" w:eastAsiaTheme="minorEastAsia" w:hAnsi="Cambria Math"/>
-          </w:rPr>
-          <m:t>49*(</m:t>
+          <m:t>=12600=49*(</m:t>
         </m:r>
         <m:sSup>
           <m:sSupPr>
@@ -2053,19 +2013,7 @@
           <w:rPr>
             <w:rFonts w:ascii="Cambria Math" w:eastAsiaTheme="minorEastAsia" w:hAnsi="Cambria Math"/>
           </w:rPr>
-          <m:t>100*.5</m:t>
-        </m:r>
-        <m:r>
-          <w:rPr>
-            <w:rFonts w:ascii="Cambria Math" w:eastAsiaTheme="minorEastAsia" w:hAnsi="Cambria Math"/>
-          </w:rPr>
-          <m:t>02</m:t>
-        </m:r>
-        <m:r>
-          <w:rPr>
-            <w:rFonts w:ascii="Cambria Math" w:eastAsiaTheme="minorEastAsia" w:hAnsi="Cambria Math"/>
-          </w:rPr>
-          <m:t>*</m:t>
+          <m:t>100*.502*</m:t>
         </m:r>
         <m:d>
           <m:dPr>
@@ -2115,37 +2063,7 @@
           <w:rPr>
             <w:rFonts w:ascii="Cambria Math" w:eastAsiaTheme="minorEastAsia" w:hAnsi="Cambria Math"/>
           </w:rPr>
-          <m:t>=12</m:t>
-        </m:r>
-        <m:r>
-          <w:rPr>
-            <w:rFonts w:ascii="Cambria Math" w:eastAsiaTheme="minorEastAsia" w:hAnsi="Cambria Math"/>
-          </w:rPr>
-          <m:t>8</m:t>
-        </m:r>
-        <m:r>
-          <w:rPr>
-            <w:rFonts w:ascii="Cambria Math" w:eastAsiaTheme="minorEastAsia" w:hAnsi="Cambria Math"/>
-          </w:rPr>
-          <m:t>00</m:t>
-        </m:r>
-        <m:r>
-          <w:rPr>
-            <w:rFonts w:ascii="Cambria Math" w:eastAsiaTheme="minorEastAsia" w:hAnsi="Cambria Math"/>
-          </w:rPr>
-          <m:t>=50</m:t>
-        </m:r>
-        <m:r>
-          <w:rPr>
-            <w:rFonts w:ascii="Cambria Math" w:eastAsiaTheme="minorEastAsia" w:hAnsi="Cambria Math"/>
-          </w:rPr>
-          <m:t>*</m:t>
-        </m:r>
-        <m:r>
-          <w:rPr>
-            <w:rFonts w:ascii="Cambria Math" w:eastAsiaTheme="minorEastAsia" w:hAnsi="Cambria Math"/>
-          </w:rPr>
-          <m:t>(</m:t>
+          <m:t>=12800=50*(</m:t>
         </m:r>
         <m:sSup>
           <m:sSupPr>
@@ -2772,7 +2690,21 @@
         <w:rPr>
           <w:rFonts w:eastAsiaTheme="minorEastAsia"/>
         </w:rPr>
-        <w:t>Results of GNU Octave (Matlab) script to determine FFT results using integer operations</w:t>
+        <w:t>Results of GNU Octave (</w:t>
+      </w:r>
+      <w:proofErr w:type="spellStart"/>
+      <w:r>
+        <w:rPr>
+          <w:rFonts w:eastAsiaTheme="minorEastAsia"/>
+        </w:rPr>
+        <w:t>Matlab</w:t>
+      </w:r>
+      <w:proofErr w:type="spellEnd"/>
+      <w:r>
+        <w:rPr>
+          <w:rFonts w:eastAsiaTheme="minorEastAsia"/>
+        </w:rPr>
+        <w:t>) script to determine FFT results using integer operations</w:t>
       </w:r>
       <w:r>
         <w:rPr>
@@ -2815,7 +2747,21 @@
           <w:rFonts w:eastAsiaTheme="minorEastAsia"/>
         </w:rPr>
         <w:lastRenderedPageBreak/>
-        <w:t>Results of the built in FFT() function as well as a floating point version of my FFT implementation. My FFT version was then modified to produce the quantized FFT plot.</w:t>
+        <w:t xml:space="preserve">Results of the built in </w:t>
+      </w:r>
+      <w:proofErr w:type="gramStart"/>
+      <w:r>
+        <w:rPr>
+          <w:rFonts w:eastAsiaTheme="minorEastAsia"/>
+        </w:rPr>
+        <w:t>FFT(</w:t>
+      </w:r>
+      <w:proofErr w:type="gramEnd"/>
+      <w:r>
+        <w:rPr>
+          <w:rFonts w:eastAsiaTheme="minorEastAsia"/>
+        </w:rPr>
+        <w:t>) function as well as a floating point version of my FFT implementation. My FFT version was then modified to produce the quantized FFT plot.</w:t>
       </w:r>
     </w:p>
     <w:p>
@@ -2905,6 +2851,1254 @@
       <w:r>
         <w:t>Implementation</w:t>
       </w:r>
+    </w:p>
+    <w:p>
+      <w:pPr>
+        <w:pStyle w:val="Heading3"/>
+      </w:pPr>
+      <w:r>
+        <w:t>Example Project</w:t>
+      </w:r>
+    </w:p>
+    <w:p>
+      <w:r>
+        <w:t xml:space="preserve">A proof of concept project that will use this FFT core takes samples from an LVDS based </w:t>
+      </w:r>
+      <w:r>
+        <w:t>Delta Sigma</w:t>
+      </w:r>
+      <w:r>
+        <w:t xml:space="preserve"> Analog to Digital Converter (</w:t>
+      </w:r>
+      <w:r>
+        <w:rPr>
+          <w:rFonts w:cstheme="minorHAnsi"/>
+        </w:rPr>
+        <w:t>Δ∑</w:t>
+      </w:r>
+      <w:r>
+        <w:rPr>
+          <w:rFonts w:cstheme="minorHAnsi"/>
+        </w:rPr>
+        <w:t xml:space="preserve"> </w:t>
+      </w:r>
+      <w:r>
+        <w:t>ADC)</w:t>
+      </w:r>
+      <w:r>
+        <w:t xml:space="preserve"> on a Smartfusion2 device.</w:t>
+      </w:r>
+      <w:r>
+        <w:t xml:space="preserve"> This ADC core will be set to produce 8 bit unsigned samples at a sample rate of </w:t>
+      </w:r>
+      <w:r>
+        <w:t>195.313 k</w:t>
+      </w:r>
+      <w:r>
+        <w:t>Hz</w:t>
+      </w:r>
+      <w:r>
+        <w:t>.</w:t>
+      </w:r>
+      <w:r>
+        <w:t xml:space="preserve"> </w:t>
+      </w:r>
+    </w:p>
+    <w:p>
+      <w:pPr>
+        <w:pStyle w:val="Heading4"/>
+      </w:pPr>
+      <w:r>
+        <w:t xml:space="preserve">Output Frequency </w:t>
+      </w:r>
+      <w:r>
+        <w:t>Information</w:t>
+      </w:r>
+    </w:p>
+    <w:p>
+      <w:pPr>
+        <w:rPr>
+          <w:rFonts w:eastAsiaTheme="minorEastAsia"/>
+        </w:rPr>
+      </w:pPr>
+      <w:r>
+        <w:t>Our FFT output will produce frequency bins centered</w:t>
+      </w:r>
+      <w:r>
+        <w:t xml:space="preserve"> on</w:t>
+      </w:r>
+      <w:r>
+        <w:t xml:space="preserve"> </w:t>
+      </w:r>
+      <m:oMath>
+        <m:r>
+          <w:rPr>
+            <w:rFonts w:ascii="Cambria Math" w:eastAsiaTheme="minorEastAsia" w:hAnsi="Cambria Math"/>
+          </w:rPr>
+          <m:t>f(k)=</m:t>
+        </m:r>
+        <m:f>
+          <m:fPr>
+            <m:ctrlPr>
+              <w:rPr>
+                <w:rFonts w:ascii="Cambria Math" w:hAnsi="Cambria Math"/>
+                <w:i/>
+              </w:rPr>
+            </m:ctrlPr>
+          </m:fPr>
+          <m:num>
+            <m:r>
+              <w:rPr>
+                <w:rFonts w:ascii="Cambria Math" w:hAnsi="Cambria Math"/>
+              </w:rPr>
+              <m:t>k</m:t>
+            </m:r>
+          </m:num>
+          <m:den>
+            <m:r>
+              <w:rPr>
+                <w:rFonts w:ascii="Cambria Math" w:hAnsi="Cambria Math"/>
+              </w:rPr>
+              <m:t>N</m:t>
+            </m:r>
+          </m:den>
+        </m:f>
+        <m:r>
+          <w:rPr>
+            <w:rFonts w:ascii="Cambria Math" w:hAnsi="Cambria Math"/>
+          </w:rPr>
+          <m:t>195.313kHz</m:t>
+        </m:r>
+      </m:oMath>
+      <w:r>
+        <w:rPr>
+          <w:rFonts w:eastAsiaTheme="minorEastAsia"/>
+        </w:rPr>
+        <w:t xml:space="preserve"> where </w:t>
+      </w:r>
+      <m:oMath>
+        <m:r>
+          <w:rPr>
+            <w:rFonts w:ascii="Cambria Math" w:eastAsiaTheme="minorEastAsia" w:hAnsi="Cambria Math"/>
+          </w:rPr>
+          <m:t xml:space="preserve">k=0 to </m:t>
+        </m:r>
+        <m:f>
+          <m:fPr>
+            <m:ctrlPr>
+              <w:rPr>
+                <w:rFonts w:ascii="Cambria Math" w:eastAsiaTheme="minorEastAsia" w:hAnsi="Cambria Math"/>
+                <w:i/>
+              </w:rPr>
+            </m:ctrlPr>
+          </m:fPr>
+          <m:num>
+            <m:r>
+              <w:rPr>
+                <w:rFonts w:ascii="Cambria Math" w:eastAsiaTheme="minorEastAsia" w:hAnsi="Cambria Math"/>
+              </w:rPr>
+              <m:t>N</m:t>
+            </m:r>
+          </m:num>
+          <m:den>
+            <m:r>
+              <w:rPr>
+                <w:rFonts w:ascii="Cambria Math" w:eastAsiaTheme="minorEastAsia" w:hAnsi="Cambria Math"/>
+              </w:rPr>
+              <m:t>2</m:t>
+            </m:r>
+          </m:den>
+        </m:f>
+        <m:r>
+          <w:rPr>
+            <w:rFonts w:ascii="Cambria Math" w:eastAsiaTheme="minorEastAsia" w:hAnsi="Cambria Math"/>
+          </w:rPr>
+          <m:t>+1</m:t>
+        </m:r>
+      </m:oMath>
+      <w:r>
+        <w:rPr>
+          <w:rFonts w:eastAsiaTheme="minorEastAsia"/>
+        </w:rPr>
+        <w:t xml:space="preserve"> and N is the input sample size. Each frequency bin will have a bandwidth </w:t>
+      </w:r>
+      <w:proofErr w:type="gramStart"/>
+      <w:r>
+        <w:rPr>
+          <w:rFonts w:eastAsiaTheme="minorEastAsia"/>
+        </w:rPr>
+        <w:t xml:space="preserve">of </w:t>
+      </w:r>
+      <w:proofErr w:type="gramEnd"/>
+      <m:oMath>
+        <m:f>
+          <m:fPr>
+            <m:type m:val="lin"/>
+            <m:ctrlPr>
+              <w:rPr>
+                <w:rFonts w:ascii="Cambria Math" w:eastAsiaTheme="minorEastAsia" w:hAnsi="Cambria Math"/>
+                <w:i/>
+              </w:rPr>
+            </m:ctrlPr>
+          </m:fPr>
+          <m:num>
+            <m:r>
+              <w:rPr>
+                <w:rFonts w:ascii="Cambria Math" w:eastAsiaTheme="minorEastAsia" w:hAnsi="Cambria Math"/>
+              </w:rPr>
+              <m:t>195kHz</m:t>
+            </m:r>
+          </m:num>
+          <m:den>
+            <m:r>
+              <w:rPr>
+                <w:rFonts w:ascii="Cambria Math" w:eastAsiaTheme="minorEastAsia" w:hAnsi="Cambria Math"/>
+              </w:rPr>
+              <m:t>N</m:t>
+            </m:r>
+          </m:den>
+        </m:f>
+      </m:oMath>
+      <w:r>
+        <w:rPr>
+          <w:rFonts w:eastAsiaTheme="minorEastAsia"/>
+        </w:rPr>
+        <w:t xml:space="preserve">. An exception exists for the first and last frequency bins which have an effective bandwidth that is half of the others resulting in a bin bandwidth </w:t>
+      </w:r>
+      <w:proofErr w:type="gramStart"/>
+      <w:r>
+        <w:rPr>
+          <w:rFonts w:eastAsiaTheme="minorEastAsia"/>
+        </w:rPr>
+        <w:t xml:space="preserve">of </w:t>
+      </w:r>
+      <w:proofErr w:type="gramEnd"/>
+      <m:oMath>
+        <m:f>
+          <m:fPr>
+            <m:type m:val="lin"/>
+            <m:ctrlPr>
+              <w:rPr>
+                <w:rFonts w:ascii="Cambria Math" w:eastAsiaTheme="minorEastAsia" w:hAnsi="Cambria Math"/>
+                <w:i/>
+              </w:rPr>
+            </m:ctrlPr>
+          </m:fPr>
+          <m:num>
+            <m:r>
+              <w:rPr>
+                <w:rFonts w:ascii="Cambria Math" w:eastAsiaTheme="minorEastAsia" w:hAnsi="Cambria Math"/>
+              </w:rPr>
+              <m:t>195kHz</m:t>
+            </m:r>
+          </m:num>
+          <m:den>
+            <m:r>
+              <w:rPr>
+                <w:rFonts w:ascii="Cambria Math" w:eastAsiaTheme="minorEastAsia" w:hAnsi="Cambria Math"/>
+              </w:rPr>
+              <m:t>2N</m:t>
+            </m:r>
+          </m:den>
+        </m:f>
+      </m:oMath>
+      <w:r>
+        <w:rPr>
+          <w:rFonts w:eastAsiaTheme="minorEastAsia"/>
+        </w:rPr>
+        <w:t>.</w:t>
+      </w:r>
+    </w:p>
+    <w:p>
+      <w:r>
+        <w:rPr>
+          <w:rFonts w:eastAsiaTheme="minorEastAsia"/>
+        </w:rPr>
+        <w:t>I will be using an FFT with 256 input sample length</w:t>
+      </w:r>
+      <w:r>
+        <w:rPr>
+          <w:rFonts w:eastAsiaTheme="minorEastAsia"/>
+        </w:rPr>
+        <w:t xml:space="preserve"> which will give </w:t>
+      </w:r>
+      <w:r>
+        <w:rPr>
+          <w:rFonts w:eastAsiaTheme="minorEastAsia"/>
+        </w:rPr>
+        <w:t>128 frequency bins with a core bin bandwidth of 762.9Hz. The reasoning for this FFT length is because the output LCD only has 84 pixel columns so any information beyond 84 bins is going to be thrown out anyway.</w:t>
+      </w:r>
+    </w:p>
+    <w:p>
+      <w:pPr>
+        <w:pStyle w:val="Heading4"/>
+      </w:pPr>
+      <w:r>
+        <w:t>Speed Considerations</w:t>
+      </w:r>
+    </w:p>
+    <w:p>
+      <w:r>
+        <w:t>Since this project doesn’t have any hard requirements for processing time. I’ll start by determining how many clock cycles it takes to fill the FFT sample memory and see if I can get the FFT processing time to stay within that window.</w:t>
+      </w:r>
+    </w:p>
+    <w:p>
+      <w:pPr>
+        <w:rPr>
+          <w:rFonts w:eastAsiaTheme="minorEastAsia"/>
+        </w:rPr>
+      </w:pPr>
+      <w:r>
+        <w:t xml:space="preserve">I’ve already determined that ADC sample frequency will be </w:t>
+      </w:r>
+      <w:proofErr w:type="gramStart"/>
+      <w:r>
+        <w:t>195.313kHz</w:t>
+      </w:r>
+      <w:proofErr w:type="gramEnd"/>
+      <w:r>
+        <w:t xml:space="preserve">. At 256 samples, this will </w:t>
+      </w:r>
+      <w:proofErr w:type="gramStart"/>
+      <w:r>
+        <w:t xml:space="preserve">take </w:t>
+      </w:r>
+      <w:proofErr w:type="gramEnd"/>
+      <m:oMath>
+        <m:f>
+          <m:fPr>
+            <m:type m:val="lin"/>
+            <m:ctrlPr>
+              <w:rPr>
+                <w:rFonts w:ascii="Cambria Math" w:hAnsi="Cambria Math"/>
+                <w:i/>
+              </w:rPr>
+            </m:ctrlPr>
+          </m:fPr>
+          <m:num>
+            <m:r>
+              <w:rPr>
+                <w:rFonts w:ascii="Cambria Math" w:hAnsi="Cambria Math"/>
+              </w:rPr>
+              <m:t>1</m:t>
+            </m:r>
+          </m:num>
+          <m:den>
+            <m:r>
+              <w:rPr>
+                <w:rFonts w:ascii="Cambria Math" w:hAnsi="Cambria Math"/>
+              </w:rPr>
+              <m:t>195,313Hz</m:t>
+            </m:r>
+          </m:den>
+        </m:f>
+        <m:r>
+          <w:rPr>
+            <w:rFonts w:ascii="Cambria Math" w:hAnsi="Cambria Math"/>
+          </w:rPr>
+          <m:t>=1.311ms</m:t>
+        </m:r>
+      </m:oMath>
+      <w:r>
+        <w:rPr>
+          <w:rFonts w:eastAsiaTheme="minorEastAsia"/>
+        </w:rPr>
+        <w:t xml:space="preserve">. With a main clock speed of </w:t>
+      </w:r>
+      <w:proofErr w:type="gramStart"/>
+      <w:r>
+        <w:rPr>
+          <w:rFonts w:eastAsiaTheme="minorEastAsia"/>
+        </w:rPr>
+        <w:t>100Mhz</w:t>
+      </w:r>
+      <w:proofErr w:type="gramEnd"/>
+      <w:r>
+        <w:rPr>
+          <w:rFonts w:eastAsiaTheme="minorEastAsia"/>
+        </w:rPr>
+        <w:t xml:space="preserve"> I will have </w:t>
+      </w:r>
+      <m:oMath>
+        <m:f>
+          <m:fPr>
+            <m:type m:val="lin"/>
+            <m:ctrlPr>
+              <w:rPr>
+                <w:rFonts w:ascii="Cambria Math" w:eastAsiaTheme="minorEastAsia" w:hAnsi="Cambria Math"/>
+                <w:i/>
+              </w:rPr>
+            </m:ctrlPr>
+          </m:fPr>
+          <m:num>
+            <m:r>
+              <w:rPr>
+                <w:rFonts w:ascii="Cambria Math" w:eastAsiaTheme="minorEastAsia" w:hAnsi="Cambria Math"/>
+              </w:rPr>
+              <m:t>1.311ms</m:t>
+            </m:r>
+          </m:num>
+          <m:den>
+            <m:f>
+              <m:fPr>
+                <m:ctrlPr>
+                  <w:rPr>
+                    <w:rFonts w:ascii="Cambria Math" w:eastAsiaTheme="minorEastAsia" w:hAnsi="Cambria Math"/>
+                    <w:i/>
+                  </w:rPr>
+                </m:ctrlPr>
+              </m:fPr>
+              <m:num>
+                <m:r>
+                  <w:rPr>
+                    <w:rFonts w:ascii="Cambria Math" w:eastAsiaTheme="minorEastAsia" w:hAnsi="Cambria Math"/>
+                  </w:rPr>
+                  <m:t>1</m:t>
+                </m:r>
+              </m:num>
+              <m:den>
+                <m:r>
+                  <w:rPr>
+                    <w:rFonts w:ascii="Cambria Math" w:eastAsiaTheme="minorEastAsia" w:hAnsi="Cambria Math"/>
+                  </w:rPr>
+                  <m:t>100MHz</m:t>
+                </m:r>
+              </m:den>
+            </m:f>
+          </m:den>
+        </m:f>
+        <m:r>
+          <w:rPr>
+            <w:rFonts w:ascii="Cambria Math" w:eastAsiaTheme="minorEastAsia" w:hAnsi="Cambria Math"/>
+          </w:rPr>
+          <m:t>=131072</m:t>
+        </m:r>
+      </m:oMath>
+      <w:r>
+        <w:rPr>
+          <w:rFonts w:eastAsiaTheme="minorEastAsia"/>
+        </w:rPr>
+        <w:t xml:space="preserve"> clock cycles</w:t>
+      </w:r>
+      <w:r>
+        <w:rPr>
+          <w:rFonts w:eastAsiaTheme="minorEastAsia"/>
+        </w:rPr>
+        <w:t xml:space="preserve"> to perform the FFT.</w:t>
+      </w:r>
+    </w:p>
+    <w:p>
+      <w:pPr>
+        <w:rPr>
+          <w:rFonts w:eastAsiaTheme="minorEastAsia" w:cstheme="minorHAnsi"/>
+        </w:rPr>
+      </w:pPr>
+      <w:r>
+        <w:rPr>
+          <w:rFonts w:eastAsiaTheme="minorEastAsia"/>
+        </w:rPr>
+        <w:t xml:space="preserve">Assuming 1 cycle to read from the </w:t>
+      </w:r>
+      <w:r>
+        <w:rPr>
+          <w:rFonts w:eastAsiaTheme="minorEastAsia" w:cstheme="minorHAnsi"/>
+        </w:rPr>
+        <w:t>µ</w:t>
+      </w:r>
+      <w:r>
+        <w:rPr>
+          <w:rFonts w:eastAsiaTheme="minorEastAsia"/>
+        </w:rPr>
+        <w:t xml:space="preserve">SRAM blocks into working registers (remember we’re overwriting the </w:t>
+      </w:r>
+      <w:r>
+        <w:rPr>
+          <w:rFonts w:eastAsiaTheme="minorEastAsia" w:cstheme="minorHAnsi"/>
+        </w:rPr>
+        <w:t>µ</w:t>
+      </w:r>
+      <w:r>
+        <w:rPr>
+          <w:rFonts w:eastAsiaTheme="minorEastAsia"/>
+        </w:rPr>
+        <w:t>SRAM locations so we need a temporary location)</w:t>
+      </w:r>
+      <w:r>
+        <w:rPr>
+          <w:rFonts w:eastAsiaTheme="minorEastAsia"/>
+        </w:rPr>
+        <w:t xml:space="preserve">, 1 cycle to perform the DSP calculation and write the result into 1 </w:t>
+      </w:r>
+      <w:r>
+        <w:rPr>
+          <w:rFonts w:eastAsiaTheme="minorEastAsia" w:cstheme="minorHAnsi"/>
+        </w:rPr>
+        <w:t>µSRAM location, 1 cycle to write to the other location; each butterfly calculation including reads and writes should take 3 clock cycles.</w:t>
+      </w:r>
+    </w:p>
+    <w:p>
+      <w:pPr>
+        <w:rPr>
+          <w:rFonts w:eastAsiaTheme="minorEastAsia" w:cstheme="minorHAnsi"/>
+        </w:rPr>
+      </w:pPr>
+      <w:r>
+        <w:rPr>
+          <w:rFonts w:eastAsiaTheme="minorEastAsia" w:cstheme="minorHAnsi"/>
+        </w:rPr>
+        <w:t xml:space="preserve">With </w:t>
+      </w:r>
+      <w:r>
+        <w:rPr>
+          <w:rFonts w:eastAsiaTheme="minorEastAsia" w:cstheme="minorHAnsi"/>
+        </w:rPr>
+        <w:t xml:space="preserve">N = </w:t>
+      </w:r>
+      <w:r>
+        <w:rPr>
+          <w:rFonts w:eastAsiaTheme="minorEastAsia" w:cstheme="minorHAnsi"/>
+        </w:rPr>
+        <w:t xml:space="preserve">256 samples, we have 8 FFT stages and 128 butterfly calculations per stage. This gives a total number of butterfly </w:t>
+      </w:r>
+      <w:r>
+        <w:rPr>
+          <w:rFonts w:eastAsiaTheme="minorEastAsia" w:cstheme="minorHAnsi"/>
+        </w:rPr>
+        <w:t>calculations</w:t>
+      </w:r>
+      <w:r>
+        <w:rPr>
+          <w:rFonts w:eastAsiaTheme="minorEastAsia" w:cstheme="minorHAnsi"/>
+        </w:rPr>
+        <w:t xml:space="preserve"> </w:t>
+      </w:r>
+      <w:proofErr w:type="gramStart"/>
+      <w:r>
+        <w:rPr>
+          <w:rFonts w:eastAsiaTheme="minorEastAsia" w:cstheme="minorHAnsi"/>
+        </w:rPr>
+        <w:t xml:space="preserve">as </w:t>
+      </w:r>
+      <w:proofErr w:type="gramEnd"/>
+      <m:oMath>
+        <m:func>
+          <m:funcPr>
+            <m:ctrlPr>
+              <w:rPr>
+                <w:rFonts w:ascii="Cambria Math" w:eastAsiaTheme="minorEastAsia" w:hAnsi="Cambria Math" w:cstheme="minorHAnsi"/>
+                <w:i/>
+              </w:rPr>
+            </m:ctrlPr>
+          </m:funcPr>
+          <m:fName>
+            <m:sSub>
+              <m:sSubPr>
+                <m:ctrlPr>
+                  <w:rPr>
+                    <w:rFonts w:ascii="Cambria Math" w:eastAsiaTheme="minorEastAsia" w:hAnsi="Cambria Math" w:cstheme="minorHAnsi"/>
+                    <w:i/>
+                  </w:rPr>
+                </m:ctrlPr>
+              </m:sSubPr>
+              <m:e>
+                <m:r>
+                  <m:rPr>
+                    <m:sty m:val="p"/>
+                  </m:rPr>
+                  <w:rPr>
+                    <w:rFonts w:ascii="Cambria Math" w:hAnsi="Cambria Math" w:cstheme="minorHAnsi"/>
+                  </w:rPr>
+                  <m:t>log</m:t>
+                </m:r>
+              </m:e>
+              <m:sub>
+                <m:r>
+                  <w:rPr>
+                    <w:rFonts w:ascii="Cambria Math" w:eastAsiaTheme="minorEastAsia" w:hAnsi="Cambria Math" w:cstheme="minorHAnsi"/>
+                  </w:rPr>
+                  <m:t>2</m:t>
+                </m:r>
+              </m:sub>
+            </m:sSub>
+          </m:fName>
+          <m:e>
+            <m:r>
+              <w:rPr>
+                <w:rFonts w:ascii="Cambria Math" w:eastAsiaTheme="minorEastAsia" w:hAnsi="Cambria Math" w:cstheme="minorHAnsi"/>
+              </w:rPr>
+              <m:t>N</m:t>
+            </m:r>
+          </m:e>
+        </m:func>
+        <m:r>
+          <w:rPr>
+            <w:rFonts w:ascii="Cambria Math" w:eastAsiaTheme="minorEastAsia" w:hAnsi="Cambria Math" w:cstheme="minorHAnsi"/>
+          </w:rPr>
+          <m:t>*</m:t>
+        </m:r>
+        <m:f>
+          <m:fPr>
+            <m:ctrlPr>
+              <w:rPr>
+                <w:rFonts w:ascii="Cambria Math" w:eastAsiaTheme="minorEastAsia" w:hAnsi="Cambria Math" w:cstheme="minorHAnsi"/>
+                <w:i/>
+              </w:rPr>
+            </m:ctrlPr>
+          </m:fPr>
+          <m:num>
+            <m:r>
+              <w:rPr>
+                <w:rFonts w:ascii="Cambria Math" w:eastAsiaTheme="minorEastAsia" w:hAnsi="Cambria Math" w:cstheme="minorHAnsi"/>
+              </w:rPr>
+              <m:t>N</m:t>
+            </m:r>
+          </m:num>
+          <m:den>
+            <m:r>
+              <w:rPr>
+                <w:rFonts w:ascii="Cambria Math" w:eastAsiaTheme="minorEastAsia" w:hAnsi="Cambria Math" w:cstheme="minorHAnsi"/>
+              </w:rPr>
+              <m:t>2</m:t>
+            </m:r>
+          </m:den>
+        </m:f>
+        <m:r>
+          <w:rPr>
+            <w:rFonts w:ascii="Cambria Math" w:eastAsiaTheme="minorEastAsia" w:hAnsi="Cambria Math" w:cstheme="minorHAnsi"/>
+          </w:rPr>
+          <m:t>=1024</m:t>
+        </m:r>
+      </m:oMath>
+      <w:r>
+        <w:rPr>
+          <w:rFonts w:eastAsiaTheme="minorEastAsia" w:cstheme="minorHAnsi"/>
+        </w:rPr>
+        <w:t>. At 3 clock cycles per b</w:t>
+      </w:r>
+      <w:proofErr w:type="spellStart"/>
+      <w:r>
+        <w:rPr>
+          <w:rFonts w:eastAsiaTheme="minorEastAsia" w:cstheme="minorHAnsi"/>
+        </w:rPr>
+        <w:t>utterfly</w:t>
+      </w:r>
+      <w:proofErr w:type="spellEnd"/>
+      <w:r>
+        <w:rPr>
+          <w:rFonts w:eastAsiaTheme="minorEastAsia" w:cstheme="minorHAnsi"/>
+        </w:rPr>
+        <w:t xml:space="preserve"> we get 3072 clock cycles.</w:t>
+      </w:r>
+    </w:p>
+    <w:p>
+      <w:pPr>
+        <w:rPr>
+          <w:rFonts w:eastAsiaTheme="minorEastAsia" w:cstheme="minorHAnsi"/>
+        </w:rPr>
+      </w:pPr>
+      <w:r>
+        <w:rPr>
+          <w:rFonts w:eastAsiaTheme="minorEastAsia" w:cstheme="minorHAnsi"/>
+        </w:rPr>
+        <w:t>3072 clock cycles is far below the 131,072 clock cycle window</w:t>
+      </w:r>
+      <w:r>
+        <w:rPr>
+          <w:rFonts w:eastAsiaTheme="minorEastAsia" w:cstheme="minorHAnsi"/>
+        </w:rPr>
+        <w:t xml:space="preserve"> and provides the option to increase the FFT length or reduce the number of DSP blocks used if desired</w:t>
+      </w:r>
+      <w:r>
+        <w:rPr>
+          <w:rFonts w:eastAsiaTheme="minorEastAsia" w:cstheme="minorHAnsi"/>
+        </w:rPr>
+        <w:t>.</w:t>
+      </w:r>
+    </w:p>
+    <w:p>
+      <w:r>
+        <w:rPr>
+          <w:rFonts w:eastAsiaTheme="minorEastAsia" w:cstheme="minorHAnsi"/>
+        </w:rPr>
+        <w:lastRenderedPageBreak/>
+        <w:t>Another approach is to take the window and work in the opposite direction. 131,072 clock cycles can support 43,690</w:t>
+      </w:r>
+      <w:r>
+        <w:rPr>
+          <w:rFonts w:eastAsiaTheme="minorEastAsia" w:cstheme="minorHAnsi"/>
+        </w:rPr>
+        <w:t xml:space="preserve"> butterfly calculation</w:t>
+      </w:r>
+      <w:r>
+        <w:rPr>
+          <w:rFonts w:eastAsiaTheme="minorEastAsia" w:cstheme="minorHAnsi"/>
+        </w:rPr>
+        <w:t>s</w:t>
+      </w:r>
+      <w:r>
+        <w:rPr>
+          <w:rFonts w:eastAsiaTheme="minorEastAsia" w:cstheme="minorHAnsi"/>
+        </w:rPr>
+        <w:t xml:space="preserve">. </w:t>
+      </w:r>
+      <w:r>
+        <w:rPr>
+          <w:rFonts w:eastAsiaTheme="minorEastAsia" w:cstheme="minorHAnsi"/>
+        </w:rPr>
+        <w:t>Using the formula from above the nearest N value that gives a butterfly count below 43,690</w:t>
+      </w:r>
+      <w:bookmarkStart w:id="0" w:name="_GoBack"/>
+      <w:bookmarkEnd w:id="0"/>
+      <w:r>
+        <w:rPr>
+          <w:rFonts w:eastAsiaTheme="minorEastAsia" w:cstheme="minorHAnsi"/>
+        </w:rPr>
+        <w:t xml:space="preserve"> is </w:t>
+      </w:r>
+      <m:oMath>
+        <m:r>
+          <w:rPr>
+            <w:rFonts w:ascii="Cambria Math" w:eastAsiaTheme="minorEastAsia" w:hAnsi="Cambria Math" w:cstheme="minorHAnsi"/>
+          </w:rPr>
+          <m:t>N=4096=</m:t>
+        </m:r>
+        <m:sSup>
+          <m:sSupPr>
+            <m:ctrlPr>
+              <w:rPr>
+                <w:rFonts w:ascii="Cambria Math" w:eastAsiaTheme="minorEastAsia" w:hAnsi="Cambria Math" w:cstheme="minorHAnsi"/>
+                <w:i/>
+              </w:rPr>
+            </m:ctrlPr>
+          </m:sSupPr>
+          <m:e>
+            <m:r>
+              <w:rPr>
+                <w:rFonts w:ascii="Cambria Math" w:eastAsiaTheme="minorEastAsia" w:hAnsi="Cambria Math" w:cstheme="minorHAnsi"/>
+              </w:rPr>
+              <m:t>2</m:t>
+            </m:r>
+          </m:e>
+          <m:sup>
+            <m:r>
+              <w:rPr>
+                <w:rFonts w:ascii="Cambria Math" w:eastAsiaTheme="minorEastAsia" w:hAnsi="Cambria Math" w:cstheme="minorHAnsi"/>
+              </w:rPr>
+              <m:t>12</m:t>
+            </m:r>
+          </m:sup>
+        </m:sSup>
+      </m:oMath>
+      <w:r>
+        <w:rPr>
+          <w:rFonts w:eastAsiaTheme="minorEastAsia" w:cstheme="minorHAnsi"/>
+        </w:rPr>
+        <w:t xml:space="preserve"> giving a total butterfly count of 24,576</w:t>
+      </w:r>
+      <w:r>
+        <w:rPr>
+          <w:rFonts w:eastAsiaTheme="minorEastAsia" w:cstheme="minorHAnsi"/>
+        </w:rPr>
+        <w:t>.</w:t>
+      </w:r>
+      <w:r>
+        <w:rPr>
+          <w:rFonts w:eastAsiaTheme="minorEastAsia" w:cstheme="minorHAnsi"/>
+        </w:rPr>
+        <w:t xml:space="preserve"> This is also before any</w:t>
+      </w:r>
+      <w:r>
+        <w:rPr>
+          <w:rFonts w:eastAsiaTheme="minorEastAsia" w:cstheme="minorHAnsi"/>
+        </w:rPr>
+        <w:t xml:space="preserve"> </w:t>
+      </w:r>
+      <w:r>
+        <w:rPr>
+          <w:rFonts w:eastAsiaTheme="minorEastAsia" w:cstheme="minorHAnsi"/>
+        </w:rPr>
+        <w:t>parallelization</w:t>
+      </w:r>
+      <w:r>
+        <w:rPr>
+          <w:rFonts w:eastAsiaTheme="minorEastAsia" w:cstheme="minorHAnsi"/>
+        </w:rPr>
+        <w:t xml:space="preserve"> (beyond the internals of the butterfly)</w:t>
+      </w:r>
+      <w:r>
+        <w:rPr>
+          <w:rFonts w:eastAsiaTheme="minorEastAsia" w:cstheme="minorHAnsi"/>
+        </w:rPr>
+        <w:t>.</w:t>
+      </w:r>
+    </w:p>
+    <w:p>
+      <w:pPr>
+        <w:pStyle w:val="Heading4"/>
+      </w:pPr>
+      <w:r>
+        <w:t>Resource Usage</w:t>
+      </w:r>
+    </w:p>
+    <w:p>
+      <w:r>
+        <w:rPr>
+          <w:rFonts w:eastAsiaTheme="minorEastAsia"/>
+        </w:rPr>
+        <w:t xml:space="preserve">256 samples fits nicely into 4 </w:t>
+      </w:r>
+      <w:r>
+        <w:rPr>
+          <w:rFonts w:eastAsiaTheme="minorEastAsia" w:cstheme="minorHAnsi"/>
+        </w:rPr>
+        <w:t>µ</w:t>
+      </w:r>
+      <w:r>
+        <w:rPr>
+          <w:rFonts w:eastAsiaTheme="minorEastAsia"/>
+        </w:rPr>
+        <w:t xml:space="preserve">SRAM blocks, and since each </w:t>
+      </w:r>
+      <w:r>
+        <w:rPr>
+          <w:rFonts w:eastAsiaTheme="minorEastAsia" w:cstheme="minorHAnsi"/>
+        </w:rPr>
+        <w:t>µ</w:t>
+      </w:r>
+      <w:r>
+        <w:rPr>
+          <w:rFonts w:eastAsiaTheme="minorEastAsia"/>
+        </w:rPr>
+        <w:t>SRAM block has 2 read ports, they can directly feed a total of 4 butterfly multiplications</w:t>
+      </w:r>
+      <w:r>
+        <w:rPr>
+          <w:rFonts w:eastAsiaTheme="minorEastAsia"/>
+        </w:rPr>
+        <w:t xml:space="preserve"> (1 DSP per </w:t>
+      </w:r>
+      <w:r>
+        <w:rPr>
+          <w:rFonts w:eastAsiaTheme="minorEastAsia" w:cstheme="minorHAnsi"/>
+        </w:rPr>
+        <w:t>µ</w:t>
+      </w:r>
+      <w:r>
+        <w:rPr>
+          <w:rFonts w:eastAsiaTheme="minorEastAsia"/>
+        </w:rPr>
+        <w:t>SRAM) in a single clock cycle.</w:t>
+      </w:r>
+      <w:r>
+        <w:rPr>
+          <w:rFonts w:eastAsiaTheme="minorEastAsia"/>
+        </w:rPr>
+        <w:t xml:space="preserve"> A bottleneck is that there is only 1 write port per </w:t>
+      </w:r>
+      <w:r>
+        <w:rPr>
+          <w:rFonts w:eastAsiaTheme="minorEastAsia" w:cstheme="minorHAnsi"/>
+        </w:rPr>
+        <w:t>µ</w:t>
+      </w:r>
+      <w:r>
+        <w:rPr>
+          <w:rFonts w:eastAsiaTheme="minorEastAsia"/>
+        </w:rPr>
+        <w:t xml:space="preserve">SRAM block, so regardless of any other speedup options, any math operation the modifies 2 </w:t>
+      </w:r>
+      <w:r>
+        <w:rPr>
+          <w:rFonts w:eastAsiaTheme="minorEastAsia" w:cstheme="minorHAnsi"/>
+        </w:rPr>
+        <w:t>µ</w:t>
+      </w:r>
+      <w:r>
+        <w:rPr>
+          <w:rFonts w:eastAsiaTheme="minorEastAsia"/>
+        </w:rPr>
+        <w:t>SRAM locations (e.g. FFT butterfly) will require 2</w:t>
+      </w:r>
+      <w:r>
+        <w:rPr>
+          <w:rFonts w:eastAsiaTheme="minorEastAsia"/>
+        </w:rPr>
+        <w:t xml:space="preserve"> clocks to write that data back into storage.</w:t>
+      </w:r>
+    </w:p>
+    <w:p>
+      <w:pPr>
+        <w:pStyle w:val="Heading1"/>
+      </w:pPr>
+      <w:r>
+        <w:t>Resources</w:t>
+      </w:r>
+    </w:p>
+    <w:tbl>
+      <w:tblPr>
+        <w:tblStyle w:val="GridTable6Colorful"/>
+        <w:tblW w:w="0" w:type="auto"/>
+        <w:tblLook w:val="04A0" w:firstRow="1" w:lastRow="0" w:firstColumn="1" w:lastColumn="0" w:noHBand="0" w:noVBand="1"/>
+      </w:tblPr>
+      <w:tblGrid>
+        <w:gridCol w:w="2337"/>
+        <w:gridCol w:w="2337"/>
+        <w:gridCol w:w="2338"/>
+        <w:gridCol w:w="2338"/>
+      </w:tblGrid>
+      <w:tr>
+        <w:trPr>
+          <w:cnfStyle w:val="100000000000" w:firstRow="1" w:lastRow="0" w:firstColumn="0" w:lastColumn="0" w:oddVBand="0" w:evenVBand="0" w:oddHBand="0" w:evenHBand="0" w:firstRowFirstColumn="0" w:firstRowLastColumn="0" w:lastRowFirstColumn="0" w:lastRowLastColumn="0"/>
+        </w:trPr>
+        <w:tc>
+          <w:tcPr>
+            <w:cnfStyle w:val="001000000000" w:firstRow="0" w:lastRow="0" w:firstColumn="1" w:lastColumn="0" w:oddVBand="0" w:evenVBand="0" w:oddHBand="0" w:evenHBand="0" w:firstRowFirstColumn="0" w:firstRowLastColumn="0" w:lastRowFirstColumn="0" w:lastRowLastColumn="0"/>
+            <w:tcW w:w="2337" w:type="dxa"/>
+          </w:tcPr>
+          <w:p>
+            <w:pPr>
+              <w:jc w:val="center"/>
+            </w:pPr>
+            <w:r>
+              <w:t>Fabric User Guide</w:t>
+            </w:r>
+          </w:p>
+        </w:tc>
+        <w:tc>
+          <w:tcPr>
+            <w:tcW w:w="2337" w:type="dxa"/>
+          </w:tcPr>
+          <w:p>
+            <w:pPr>
+              <w:jc w:val="center"/>
+              <w:cnfStyle w:val="100000000000" w:firstRow="1" w:lastRow="0" w:firstColumn="0" w:lastColumn="0" w:oddVBand="0" w:evenVBand="0" w:oddHBand="0" w:evenHBand="0" w:firstRowFirstColumn="0" w:firstRowLastColumn="0" w:lastRowFirstColumn="0" w:lastRowLastColumn="0"/>
+            </w:pPr>
+            <w:r>
+              <w:t xml:space="preserve">Libero </w:t>
+            </w:r>
+            <w:proofErr w:type="spellStart"/>
+            <w:r>
+              <w:t>SoC</w:t>
+            </w:r>
+            <w:proofErr w:type="spellEnd"/>
+          </w:p>
+        </w:tc>
+        <w:tc>
+          <w:tcPr>
+            <w:tcW w:w="2338" w:type="dxa"/>
+          </w:tcPr>
+          <w:p>
+            <w:pPr>
+              <w:jc w:val="center"/>
+              <w:cnfStyle w:val="100000000000" w:firstRow="1" w:lastRow="0" w:firstColumn="0" w:lastColumn="0" w:oddVBand="0" w:evenVBand="0" w:oddHBand="0" w:evenHBand="0" w:firstRowFirstColumn="0" w:firstRowLastColumn="0" w:lastRowFirstColumn="0" w:lastRowLastColumn="0"/>
+            </w:pPr>
+            <w:r>
+              <w:t>Real</w:t>
+            </w:r>
+            <w:r>
+              <w:t xml:space="preserve"> Operation</w:t>
+            </w:r>
+          </w:p>
+        </w:tc>
+        <w:tc>
+          <w:tcPr>
+            <w:tcW w:w="2338" w:type="dxa"/>
+          </w:tcPr>
+          <w:p>
+            <w:pPr>
+              <w:jc w:val="center"/>
+              <w:cnfStyle w:val="100000000000" w:firstRow="1" w:lastRow="0" w:firstColumn="0" w:lastColumn="0" w:oddVBand="0" w:evenVBand="0" w:oddHBand="0" w:evenHBand="0" w:firstRowFirstColumn="0" w:firstRowLastColumn="0" w:lastRowFirstColumn="0" w:lastRowLastColumn="0"/>
+            </w:pPr>
+            <w:r>
+              <w:t>Imaginary</w:t>
+            </w:r>
+            <w:r>
+              <w:t xml:space="preserve"> Operation</w:t>
+            </w:r>
+          </w:p>
+        </w:tc>
+      </w:tr>
+      <w:tr>
+        <w:trPr>
+          <w:cnfStyle w:val="000000100000" w:firstRow="0" w:lastRow="0" w:firstColumn="0" w:lastColumn="0" w:oddVBand="0" w:evenVBand="0" w:oddHBand="1" w:evenHBand="0" w:firstRowFirstColumn="0" w:firstRowLastColumn="0" w:lastRowFirstColumn="0" w:lastRowLastColumn="0"/>
+        </w:trPr>
+        <w:tc>
+          <w:tcPr>
+            <w:cnfStyle w:val="001000000000" w:firstRow="0" w:lastRow="0" w:firstColumn="1" w:lastColumn="0" w:oddVBand="0" w:evenVBand="0" w:oddHBand="0" w:evenHBand="0" w:firstRowFirstColumn="0" w:firstRowLastColumn="0" w:lastRowFirstColumn="0" w:lastRowLastColumn="0"/>
+            <w:tcW w:w="2337" w:type="dxa"/>
+          </w:tcPr>
+          <w:p>
+            <w:pPr>
+              <w:jc w:val="center"/>
+            </w:pPr>
+            <w:r>
+              <w:t>AH</w:t>
+            </w:r>
+          </w:p>
+        </w:tc>
+        <w:tc>
+          <w:tcPr>
+            <w:tcW w:w="2337" w:type="dxa"/>
+          </w:tcPr>
+          <w:p>
+            <w:pPr>
+              <w:jc w:val="center"/>
+              <w:cnfStyle w:val="000000100000" w:firstRow="0" w:lastRow="0" w:firstColumn="0" w:lastColumn="0" w:oddVBand="0" w:evenVBand="0" w:oddHBand="1" w:evenHBand="0" w:firstRowFirstColumn="0" w:firstRowLastColumn="0" w:lastRowFirstColumn="0" w:lastRowLastColumn="0"/>
+            </w:pPr>
+            <w:r>
+              <w:t>A1</w:t>
+            </w:r>
+          </w:p>
+        </w:tc>
+        <w:tc>
+          <w:tcPr>
+            <w:tcW w:w="2338" w:type="dxa"/>
+          </w:tcPr>
+          <w:p>
+            <w:pPr>
+              <w:jc w:val="center"/>
+              <w:cnfStyle w:val="000000100000" w:firstRow="0" w:lastRow="0" w:firstColumn="0" w:lastColumn="0" w:oddVBand="0" w:evenVBand="0" w:oddHBand="1" w:evenHBand="0" w:firstRowFirstColumn="0" w:firstRowLastColumn="0" w:lastRowFirstColumn="0" w:lastRowLastColumn="0"/>
+            </w:pPr>
+            <w:r>
+              <w:t>Real</w:t>
+            </w:r>
+          </w:p>
+        </w:tc>
+        <w:tc>
+          <w:tcPr>
+            <w:tcW w:w="2338" w:type="dxa"/>
+          </w:tcPr>
+          <w:p>
+            <w:pPr>
+              <w:jc w:val="center"/>
+              <w:cnfStyle w:val="000000100000" w:firstRow="0" w:lastRow="0" w:firstColumn="0" w:lastColumn="0" w:oddVBand="0" w:evenVBand="0" w:oddHBand="1" w:evenHBand="0" w:firstRowFirstColumn="0" w:firstRowLastColumn="0" w:lastRowFirstColumn="0" w:lastRowLastColumn="0"/>
+            </w:pPr>
+            <w:proofErr w:type="spellStart"/>
+            <w:r>
+              <w:t>Imag</w:t>
+            </w:r>
+            <w:proofErr w:type="spellEnd"/>
+          </w:p>
+        </w:tc>
+      </w:tr>
+      <w:tr>
+        <w:tc>
+          <w:tcPr>
+            <w:cnfStyle w:val="001000000000" w:firstRow="0" w:lastRow="0" w:firstColumn="1" w:lastColumn="0" w:oddVBand="0" w:evenVBand="0" w:oddHBand="0" w:evenHBand="0" w:firstRowFirstColumn="0" w:firstRowLastColumn="0" w:lastRowFirstColumn="0" w:lastRowLastColumn="0"/>
+            <w:tcW w:w="2337" w:type="dxa"/>
+          </w:tcPr>
+          <w:p>
+            <w:pPr>
+              <w:jc w:val="center"/>
+            </w:pPr>
+            <w:r>
+              <w:t>BL</w:t>
+            </w:r>
+          </w:p>
+        </w:tc>
+        <w:tc>
+          <w:tcPr>
+            <w:tcW w:w="2337" w:type="dxa"/>
+          </w:tcPr>
+          <w:p>
+            <w:pPr>
+              <w:jc w:val="center"/>
+              <w:cnfStyle w:val="000000000000" w:firstRow="0" w:lastRow="0" w:firstColumn="0" w:lastColumn="0" w:oddVBand="0" w:evenVBand="0" w:oddHBand="0" w:evenHBand="0" w:firstRowFirstColumn="0" w:firstRowLastColumn="0" w:lastRowFirstColumn="0" w:lastRowLastColumn="0"/>
+            </w:pPr>
+            <w:r>
+              <w:t>B0</w:t>
+            </w:r>
+          </w:p>
+        </w:tc>
+        <w:tc>
+          <w:tcPr>
+            <w:tcW w:w="2338" w:type="dxa"/>
+          </w:tcPr>
+          <w:p>
+            <w:pPr>
+              <w:jc w:val="center"/>
+              <w:cnfStyle w:val="000000000000" w:firstRow="0" w:lastRow="0" w:firstColumn="0" w:lastColumn="0" w:oddVBand="0" w:evenVBand="0" w:oddHBand="0" w:evenHBand="0" w:firstRowFirstColumn="0" w:firstRowLastColumn="0" w:lastRowFirstColumn="0" w:lastRowLastColumn="0"/>
+            </w:pPr>
+            <w:r>
+              <w:t>Cos</w:t>
+            </w:r>
+          </w:p>
+        </w:tc>
+        <w:tc>
+          <w:tcPr>
+            <w:tcW w:w="2338" w:type="dxa"/>
+          </w:tcPr>
+          <w:p>
+            <w:pPr>
+              <w:jc w:val="center"/>
+              <w:cnfStyle w:val="000000000000" w:firstRow="0" w:lastRow="0" w:firstColumn="0" w:lastColumn="0" w:oddVBand="0" w:evenVBand="0" w:oddHBand="0" w:evenHBand="0" w:firstRowFirstColumn="0" w:firstRowLastColumn="0" w:lastRowFirstColumn="0" w:lastRowLastColumn="0"/>
+            </w:pPr>
+            <w:r>
+              <w:t>Cos</w:t>
+            </w:r>
+          </w:p>
+        </w:tc>
+      </w:tr>
+      <w:tr>
+        <w:trPr>
+          <w:cnfStyle w:val="000000100000" w:firstRow="0" w:lastRow="0" w:firstColumn="0" w:lastColumn="0" w:oddVBand="0" w:evenVBand="0" w:oddHBand="1" w:evenHBand="0" w:firstRowFirstColumn="0" w:firstRowLastColumn="0" w:lastRowFirstColumn="0" w:lastRowLastColumn="0"/>
+        </w:trPr>
+        <w:tc>
+          <w:tcPr>
+            <w:cnfStyle w:val="001000000000" w:firstRow="0" w:lastRow="0" w:firstColumn="1" w:lastColumn="0" w:oddVBand="0" w:evenVBand="0" w:oddHBand="0" w:evenHBand="0" w:firstRowFirstColumn="0" w:firstRowLastColumn="0" w:lastRowFirstColumn="0" w:lastRowLastColumn="0"/>
+            <w:tcW w:w="2337" w:type="dxa"/>
+          </w:tcPr>
+          <w:p>
+            <w:pPr>
+              <w:jc w:val="center"/>
+            </w:pPr>
+            <w:r>
+              <w:t>BH</w:t>
+            </w:r>
+          </w:p>
+        </w:tc>
+        <w:tc>
+          <w:tcPr>
+            <w:tcW w:w="2337" w:type="dxa"/>
+          </w:tcPr>
+          <w:p>
+            <w:pPr>
+              <w:jc w:val="center"/>
+              <w:cnfStyle w:val="000000100000" w:firstRow="0" w:lastRow="0" w:firstColumn="0" w:lastColumn="0" w:oddVBand="0" w:evenVBand="0" w:oddHBand="1" w:evenHBand="0" w:firstRowFirstColumn="0" w:firstRowLastColumn="0" w:lastRowFirstColumn="0" w:lastRowLastColumn="0"/>
+            </w:pPr>
+            <w:r>
+              <w:t>B1</w:t>
+            </w:r>
+          </w:p>
+        </w:tc>
+        <w:tc>
+          <w:tcPr>
+            <w:tcW w:w="2338" w:type="dxa"/>
+          </w:tcPr>
+          <w:p>
+            <w:pPr>
+              <w:jc w:val="center"/>
+              <w:cnfStyle w:val="000000100000" w:firstRow="0" w:lastRow="0" w:firstColumn="0" w:lastColumn="0" w:oddVBand="0" w:evenVBand="0" w:oddHBand="1" w:evenHBand="0" w:firstRowFirstColumn="0" w:firstRowLastColumn="0" w:lastRowFirstColumn="0" w:lastRowLastColumn="0"/>
+            </w:pPr>
+            <w:r>
+              <w:t>Sin</w:t>
+            </w:r>
+          </w:p>
+        </w:tc>
+        <w:tc>
+          <w:tcPr>
+            <w:tcW w:w="2338" w:type="dxa"/>
+          </w:tcPr>
+          <w:p>
+            <w:pPr>
+              <w:jc w:val="center"/>
+              <w:cnfStyle w:val="000000100000" w:firstRow="0" w:lastRow="0" w:firstColumn="0" w:lastColumn="0" w:oddVBand="0" w:evenVBand="0" w:oddHBand="1" w:evenHBand="0" w:firstRowFirstColumn="0" w:firstRowLastColumn="0" w:lastRowFirstColumn="0" w:lastRowLastColumn="0"/>
+            </w:pPr>
+            <w:r>
+              <w:t>-Sin</w:t>
+            </w:r>
+          </w:p>
+        </w:tc>
+      </w:tr>
+      <w:tr>
+        <w:tc>
+          <w:tcPr>
+            <w:cnfStyle w:val="001000000000" w:firstRow="0" w:lastRow="0" w:firstColumn="1" w:lastColumn="0" w:oddVBand="0" w:evenVBand="0" w:oddHBand="0" w:evenHBand="0" w:firstRowFirstColumn="0" w:firstRowLastColumn="0" w:lastRowFirstColumn="0" w:lastRowLastColumn="0"/>
+            <w:tcW w:w="2337" w:type="dxa"/>
+          </w:tcPr>
+          <w:p>
+            <w:pPr>
+              <w:jc w:val="center"/>
+            </w:pPr>
+            <w:r>
+              <w:t>AL</w:t>
+            </w:r>
+          </w:p>
+        </w:tc>
+        <w:tc>
+          <w:tcPr>
+            <w:tcW w:w="2337" w:type="dxa"/>
+          </w:tcPr>
+          <w:p>
+            <w:pPr>
+              <w:jc w:val="center"/>
+              <w:cnfStyle w:val="000000000000" w:firstRow="0" w:lastRow="0" w:firstColumn="0" w:lastColumn="0" w:oddVBand="0" w:evenVBand="0" w:oddHBand="0" w:evenHBand="0" w:firstRowFirstColumn="0" w:firstRowLastColumn="0" w:lastRowFirstColumn="0" w:lastRowLastColumn="0"/>
+            </w:pPr>
+            <w:r>
+              <w:t>A0</w:t>
+            </w:r>
+          </w:p>
+        </w:tc>
+        <w:tc>
+          <w:tcPr>
+            <w:tcW w:w="2338" w:type="dxa"/>
+          </w:tcPr>
+          <w:p>
+            <w:pPr>
+              <w:jc w:val="center"/>
+              <w:cnfStyle w:val="000000000000" w:firstRow="0" w:lastRow="0" w:firstColumn="0" w:lastColumn="0" w:oddVBand="0" w:evenVBand="0" w:oddHBand="0" w:evenHBand="0" w:firstRowFirstColumn="0" w:firstRowLastColumn="0" w:lastRowFirstColumn="0" w:lastRowLastColumn="0"/>
+            </w:pPr>
+            <w:proofErr w:type="spellStart"/>
+            <w:r>
+              <w:t>Imag</w:t>
+            </w:r>
+            <w:proofErr w:type="spellEnd"/>
+          </w:p>
+        </w:tc>
+        <w:tc>
+          <w:tcPr>
+            <w:tcW w:w="2338" w:type="dxa"/>
+          </w:tcPr>
+          <w:p>
+            <w:pPr>
+              <w:jc w:val="center"/>
+              <w:cnfStyle w:val="000000000000" w:firstRow="0" w:lastRow="0" w:firstColumn="0" w:lastColumn="0" w:oddVBand="0" w:evenVBand="0" w:oddHBand="0" w:evenHBand="0" w:firstRowFirstColumn="0" w:firstRowLastColumn="0" w:lastRowFirstColumn="0" w:lastRowLastColumn="0"/>
+            </w:pPr>
+            <w:r>
+              <w:t>Real</w:t>
+            </w:r>
+          </w:p>
+        </w:tc>
+      </w:tr>
+    </w:tbl>
+    <w:p/>
+    <w:p>
+      <w:pPr>
+        <w:pStyle w:val="Heading2"/>
+      </w:pPr>
+      <w:r>
+        <w:t>FFT</w:t>
+      </w:r>
+    </w:p>
+    <w:p>
+      <w:hyperlink r:id="rId6" w:history="1">
+        <w:r>
+          <w:rPr>
+            <w:rStyle w:val="Hyperlink"/>
+          </w:rPr>
+          <w:t>http://www.dspguide.com/</w:t>
+        </w:r>
+      </w:hyperlink>
+    </w:p>
+    <w:p>
+      <w:hyperlink r:id="rId7" w:history="1">
+        <w:r>
+          <w:rPr>
+            <w:rStyle w:val="Hyperlink"/>
+          </w:rPr>
+          <w:t>https://www.ecse.rpi.edu/~rjradke/dspcourse.html</w:t>
+        </w:r>
+      </w:hyperlink>
+    </w:p>
+    <w:p>
+      <w:hyperlink r:id="rId8" w:history="1">
+        <w:r>
+          <w:rPr>
+            <w:rStyle w:val="Hyperlink"/>
+          </w:rPr>
+          <w:t>http://www.ws.binghamton.edu/Fowler/Fowler%20Personal%20Page/EE302_files/FFT%20Reading%20Material.pdf</w:t>
+        </w:r>
+      </w:hyperlink>
     </w:p>
     <w:sectPr>
       <w:pgSz w:w="12240" w:h="15840"/>
@@ -3585,6 +4779,28 @@
       <w:szCs w:val="24"/>
     </w:rPr>
   </w:style>
+  <w:style w:type="paragraph" w:styleId="Heading4">
+    <w:name w:val="heading 4"/>
+    <w:basedOn w:val="Normal"/>
+    <w:next w:val="Normal"/>
+    <w:link w:val="Heading4Char"/>
+    <w:uiPriority w:val="9"/>
+    <w:unhideWhenUsed/>
+    <w:qFormat/>
+    <w:rsid w:val="005C0D00"/>
+    <w:pPr>
+      <w:keepNext/>
+      <w:keepLines/>
+      <w:spacing w:before="40" w:after="0"/>
+      <w:outlineLvl w:val="3"/>
+    </w:pPr>
+    <w:rPr>
+      <w:rFonts w:asciiTheme="majorHAnsi" w:eastAsiaTheme="majorEastAsia" w:hAnsiTheme="majorHAnsi" w:cstheme="majorBidi"/>
+      <w:i/>
+      <w:iCs/>
+      <w:color w:val="2E74B5" w:themeColor="accent1" w:themeShade="BF"/>
+    </w:rPr>
+  </w:style>
   <w:style w:type="character" w:default="1" w:styleId="DefaultParagraphFont">
     <w:name w:val="Default Paragraph Font"/>
     <w:uiPriority w:val="1"/>
@@ -3837,6 +5053,31 @@
         <w:shd w:val="clear" w:color="auto" w:fill="CCCCCC" w:themeFill="text1" w:themeFillTint="33"/>
       </w:tcPr>
     </w:tblStylePr>
+  </w:style>
+  <w:style w:type="character" w:customStyle="1" w:styleId="Heading4Char">
+    <w:name w:val="Heading 4 Char"/>
+    <w:basedOn w:val="DefaultParagraphFont"/>
+    <w:link w:val="Heading4"/>
+    <w:uiPriority w:val="9"/>
+    <w:rsid w:val="005C0D00"/>
+    <w:rPr>
+      <w:rFonts w:asciiTheme="majorHAnsi" w:eastAsiaTheme="majorEastAsia" w:hAnsiTheme="majorHAnsi" w:cstheme="majorBidi"/>
+      <w:i/>
+      <w:iCs/>
+      <w:color w:val="2E74B5" w:themeColor="accent1" w:themeShade="BF"/>
+    </w:rPr>
+  </w:style>
+  <w:style w:type="character" w:styleId="Hyperlink">
+    <w:name w:val="Hyperlink"/>
+    <w:basedOn w:val="DefaultParagraphFont"/>
+    <w:uiPriority w:val="99"/>
+    <w:semiHidden/>
+    <w:unhideWhenUsed/>
+    <w:rsid w:val="00533658"/>
+    <w:rPr>
+      <w:color w:val="0000FF"/>
+      <w:u w:val="single"/>
+    </w:rPr>
   </w:style>
 </w:styles>
 </file>

</xml_diff>

<commit_message>
input, output, butterfly blocks first pass
</commit_message>
<xml_diff>
--- a/FFT_Core/FFT_Core/EXTRA FILES/FFT Design Guide.docx
+++ b/FFT_Core/FFT_Core/EXTRA FILES/FFT Design Guide.docx
@@ -94,15 +94,7 @@
               <w:cnfStyle w:val="000000100000" w:firstRow="0" w:lastRow="0" w:firstColumn="0" w:lastColumn="0" w:oddVBand="0" w:evenVBand="0" w:oddHBand="1" w:evenHBand="0" w:firstRowFirstColumn="0" w:firstRowLastColumn="0" w:lastRowFirstColumn="0" w:lastRowLastColumn="0"/>
             </w:pPr>
             <w:r>
-              <w:t xml:space="preserve">2 </w:t>
-            </w:r>
-            <w:proofErr w:type="gramStart"/>
-            <w:r>
-              <w:t>x ?</w:t>
-            </w:r>
-            <w:proofErr w:type="gramEnd"/>
-            <w:r>
-              <w:t xml:space="preserve"> = 21</w:t>
+              <w:t>2 x ? = 21</w:t>
             </w:r>
           </w:p>
         </w:tc>
@@ -150,15 +142,7 @@
           </w:tcPr>
           <w:p>
             <w:r>
-              <w:t xml:space="preserve">MACC DSP 18x18 signed </w:t>
-            </w:r>
-            <w:proofErr w:type="spellStart"/>
-            <w:r>
-              <w:t>mult</w:t>
-            </w:r>
-            <w:proofErr w:type="spellEnd"/>
-            <w:r>
-              <w:t>, 9x9+9x9 DOTP</w:t>
+              <w:t>MACC DSP 18x18 signed mult, 9x9+9x9 DOTP</w:t>
             </w:r>
           </w:p>
         </w:tc>
@@ -1283,16 +1267,8 @@
         <w:rPr>
           <w:rFonts w:eastAsiaTheme="minorEastAsia"/>
         </w:rPr>
-        <w:t xml:space="preserve"> </w:t>
-      </w:r>
-      <w:proofErr w:type="gramStart"/>
-      <w:r>
-        <w:rPr>
-          <w:rFonts w:eastAsiaTheme="minorEastAsia"/>
-        </w:rPr>
-        <w:t xml:space="preserve">or </w:t>
-      </w:r>
-      <w:proofErr w:type="gramEnd"/>
+        <w:t xml:space="preserve"> or </w:t>
+      </w:r>
       <m:oMath>
         <m:sSup>
           <m:sSupPr>
@@ -2690,21 +2666,7 @@
         <w:rPr>
           <w:rFonts w:eastAsiaTheme="minorEastAsia"/>
         </w:rPr>
-        <w:t>Results of GNU Octave (</w:t>
-      </w:r>
-      <w:proofErr w:type="spellStart"/>
-      <w:r>
-        <w:rPr>
-          <w:rFonts w:eastAsiaTheme="minorEastAsia"/>
-        </w:rPr>
-        <w:t>Matlab</w:t>
-      </w:r>
-      <w:proofErr w:type="spellEnd"/>
-      <w:r>
-        <w:rPr>
-          <w:rFonts w:eastAsiaTheme="minorEastAsia"/>
-        </w:rPr>
-        <w:t>) script to determine FFT results using integer operations</w:t>
+        <w:t>Results of GNU Octave (Matlab) script to determine FFT results using integer operations</w:t>
       </w:r>
       <w:r>
         <w:rPr>
@@ -2747,21 +2709,7 @@
           <w:rFonts w:eastAsiaTheme="minorEastAsia"/>
         </w:rPr>
         <w:lastRenderedPageBreak/>
-        <w:t xml:space="preserve">Results of the built in </w:t>
-      </w:r>
-      <w:proofErr w:type="gramStart"/>
-      <w:r>
-        <w:rPr>
-          <w:rFonts w:eastAsiaTheme="minorEastAsia"/>
-        </w:rPr>
-        <w:t>FFT(</w:t>
-      </w:r>
-      <w:proofErr w:type="gramEnd"/>
-      <w:r>
-        <w:rPr>
-          <w:rFonts w:eastAsiaTheme="minorEastAsia"/>
-        </w:rPr>
-        <w:t>) function as well as a floating point version of my FFT implementation. My FFT version was then modified to produce the quantized FFT plot.</w:t>
+        <w:t>Results of the built in FFT() function as well as a floating point version of my FFT implementation. My FFT version was then modified to produce the quantized FFT plot.</w:t>
       </w:r>
     </w:p>
     <w:p>
@@ -3020,16 +2968,8 @@
         <w:rPr>
           <w:rFonts w:eastAsiaTheme="minorEastAsia"/>
         </w:rPr>
-        <w:t xml:space="preserve"> and N is the input sample size. Each frequency bin will have a bandwidth </w:t>
-      </w:r>
-      <w:proofErr w:type="gramStart"/>
-      <w:r>
-        <w:rPr>
-          <w:rFonts w:eastAsiaTheme="minorEastAsia"/>
-        </w:rPr>
-        <w:t xml:space="preserve">of </w:t>
-      </w:r>
-      <w:proofErr w:type="gramEnd"/>
+        <w:t xml:space="preserve"> and N is the input sample size. Each frequency bin will have a bandwidth of </w:t>
+      </w:r>
       <m:oMath>
         <m:f>
           <m:fPr>
@@ -3063,16 +3003,8 @@
         <w:rPr>
           <w:rFonts w:eastAsiaTheme="minorEastAsia"/>
         </w:rPr>
-        <w:t xml:space="preserve">. An exception exists for the first and last frequency bins which have an effective bandwidth that is half of the others resulting in a bin bandwidth </w:t>
-      </w:r>
-      <w:proofErr w:type="gramStart"/>
-      <w:r>
-        <w:rPr>
-          <w:rFonts w:eastAsiaTheme="minorEastAsia"/>
-        </w:rPr>
-        <w:t xml:space="preserve">of </w:t>
-      </w:r>
-      <w:proofErr w:type="gramEnd"/>
+        <w:t xml:space="preserve">. An exception exists for the first and last frequency bins which have an effective bandwidth that is half of the others resulting in a bin bandwidth of </w:t>
+      </w:r>
       <m:oMath>
         <m:f>
           <m:fPr>
@@ -3149,21 +3081,11 @@
         </w:rPr>
       </w:pPr>
       <w:r>
-        <w:t xml:space="preserve">I’ve already determined that ADC sample frequency will be </w:t>
-      </w:r>
-      <w:proofErr w:type="gramStart"/>
-      <w:r>
-        <w:t>195.313kHz</w:t>
-      </w:r>
-      <w:proofErr w:type="gramEnd"/>
-      <w:r>
-        <w:t xml:space="preserve">. At 256 samples, this will </w:t>
-      </w:r>
-      <w:proofErr w:type="gramStart"/>
-      <w:r>
-        <w:t xml:space="preserve">take </w:t>
-      </w:r>
-      <w:proofErr w:type="gramEnd"/>
+        <w:t>I’ve already determined that ADC sample frequency will be 195.313kHz</w:t>
+      </w:r>
+      <w:r>
+        <w:t xml:space="preserve">. At 256 samples, this will take </w:t>
+      </w:r>
       <m:oMath>
         <m:f>
           <m:fPr>
@@ -3203,21 +3125,7 @@
         <w:rPr>
           <w:rFonts w:eastAsiaTheme="minorEastAsia"/>
         </w:rPr>
-        <w:t xml:space="preserve">. With a main clock speed of </w:t>
-      </w:r>
-      <w:proofErr w:type="gramStart"/>
-      <w:r>
-        <w:rPr>
-          <w:rFonts w:eastAsiaTheme="minorEastAsia"/>
-        </w:rPr>
-        <w:t>100Mhz</w:t>
-      </w:r>
-      <w:proofErr w:type="gramEnd"/>
-      <w:r>
-        <w:rPr>
-          <w:rFonts w:eastAsiaTheme="minorEastAsia"/>
-        </w:rPr>
-        <w:t xml:space="preserve"> I will have </w:t>
+        <w:t xml:space="preserve">. With a main clock speed of 100Mhz I will have </w:t>
       </w:r>
       <m:oMath>
         <m:f>
@@ -3372,14 +3280,12 @@
         </w:rPr>
         <w:t xml:space="preserve"> </w:t>
       </w:r>
-      <w:proofErr w:type="gramStart"/>
       <w:r>
         <w:rPr>
           <w:rFonts w:eastAsiaTheme="minorEastAsia" w:cstheme="minorHAnsi"/>
         </w:rPr>
         <w:t xml:space="preserve">as </w:t>
       </w:r>
-      <w:proofErr w:type="gramEnd"/>
       <m:oMath>
         <m:func>
           <m:funcPr>
@@ -3473,21 +3379,7 @@
         <w:rPr>
           <w:rFonts w:eastAsiaTheme="minorEastAsia" w:cstheme="minorHAnsi"/>
         </w:rPr>
-        <w:t>. At 3 clock cycles per b</w:t>
-      </w:r>
-      <w:proofErr w:type="spellStart"/>
-      <w:r>
-        <w:rPr>
-          <w:rFonts w:eastAsiaTheme="minorEastAsia" w:cstheme="minorHAnsi"/>
-        </w:rPr>
-        <w:t>utterfly</w:t>
-      </w:r>
-      <w:proofErr w:type="spellEnd"/>
-      <w:r>
-        <w:rPr>
-          <w:rFonts w:eastAsiaTheme="minorEastAsia" w:cstheme="minorHAnsi"/>
-        </w:rPr>
-        <w:t xml:space="preserve"> we get 3072 clock cycles.</w:t>
+        <w:t>. At 3 clock cycles per butterfly we get 3072 clock cycles.</w:t>
       </w:r>
     </w:p>
     <w:p>
@@ -3545,15 +3437,7 @@
         <w:rPr>
           <w:rFonts w:eastAsiaTheme="minorEastAsia" w:cstheme="minorHAnsi"/>
         </w:rPr>
-        <w:t>Using the formula from above the nearest N value that gives a butterfly count below 43,690</w:t>
-      </w:r>
-      <w:bookmarkStart w:id="0" w:name="_GoBack"/>
-      <w:bookmarkEnd w:id="0"/>
-      <w:r>
-        <w:rPr>
-          <w:rFonts w:eastAsiaTheme="minorEastAsia" w:cstheme="minorHAnsi"/>
-        </w:rPr>
-        <w:t xml:space="preserve"> is </w:t>
+        <w:t xml:space="preserve">Using the formula from above the nearest N value that gives a butterfly count below 43,690 is </w:t>
       </w:r>
       <m:oMath>
         <m:r>
@@ -3641,6 +3525,11 @@
       </w:r>
     </w:p>
     <w:p>
+      <w:pPr>
+        <w:rPr>
+          <w:rFonts w:eastAsiaTheme="minorEastAsia"/>
+        </w:rPr>
+      </w:pPr>
       <w:r>
         <w:rPr>
           <w:rFonts w:eastAsiaTheme="minorEastAsia"/>
@@ -3725,6 +3614,611 @@
         </w:rPr>
         <w:t xml:space="preserve"> clocks to write that data back into storage.</w:t>
       </w:r>
+    </w:p>
+    <w:p>
+      <w:pPr>
+        <w:pStyle w:val="Heading3"/>
+        <w:rPr>
+          <w:rFonts w:eastAsiaTheme="minorEastAsia"/>
+        </w:rPr>
+      </w:pPr>
+      <w:r>
+        <w:rPr>
+          <w:rFonts w:eastAsiaTheme="minorEastAsia"/>
+        </w:rPr>
+        <w:t>Module Descriptions</w:t>
+      </w:r>
+    </w:p>
+    <w:p>
+      <w:pPr>
+        <w:pStyle w:val="Heading4"/>
+      </w:pPr>
+      <w:r>
+        <w:t>RAM Interfacing</w:t>
+      </w:r>
+    </w:p>
+    <w:p>
+      <w:r>
+        <w:t>RAM blocks will be passed around to multiple modules: sample loading, the FFT process, and output ports.</w:t>
+      </w:r>
+      <w:r>
+        <w:t xml:space="preserve"> The following is a common set of interface ports that each module must accommodate.</w:t>
+      </w:r>
+    </w:p>
+    <w:tbl>
+      <w:tblPr>
+        <w:tblStyle w:val="GridTable6Colorful"/>
+        <w:tblW w:w="9355" w:type="dxa"/>
+        <w:tblLook w:val="04A0" w:firstRow="1" w:lastRow="0" w:firstColumn="1" w:lastColumn="0" w:noHBand="0" w:noVBand="1"/>
+      </w:tblPr>
+      <w:tblGrid>
+        <w:gridCol w:w="1445"/>
+        <w:gridCol w:w="681"/>
+        <w:gridCol w:w="715"/>
+        <w:gridCol w:w="6514"/>
+      </w:tblGrid>
+      <w:tr>
+        <w:trPr>
+          <w:cnfStyle w:val="100000000000" w:firstRow="1" w:lastRow="0" w:firstColumn="0" w:lastColumn="0" w:oddVBand="0" w:evenVBand="0" w:oddHBand="0" w:evenHBand="0" w:firstRowFirstColumn="0" w:firstRowLastColumn="0" w:lastRowFirstColumn="0" w:lastRowLastColumn="0"/>
+        </w:trPr>
+        <w:tc>
+          <w:tcPr>
+            <w:cnfStyle w:val="001000000000" w:firstRow="0" w:lastRow="0" w:firstColumn="1" w:lastColumn="0" w:oddVBand="0" w:evenVBand="0" w:oddHBand="0" w:evenHBand="0" w:firstRowFirstColumn="0" w:firstRowLastColumn="0" w:lastRowFirstColumn="0" w:lastRowLastColumn="0"/>
+            <w:tcW w:w="1445" w:type="dxa"/>
+          </w:tcPr>
+          <w:p>
+            <w:pPr>
+              <w:jc w:val="center"/>
+            </w:pPr>
+            <w:r>
+              <w:t>Port</w:t>
+            </w:r>
+          </w:p>
+        </w:tc>
+        <w:tc>
+          <w:tcPr>
+            <w:tcW w:w="681" w:type="dxa"/>
+          </w:tcPr>
+          <w:p>
+            <w:pPr>
+              <w:jc w:val="center"/>
+              <w:cnfStyle w:val="100000000000" w:firstRow="1" w:lastRow="0" w:firstColumn="0" w:lastColumn="0" w:oddVBand="0" w:evenVBand="0" w:oddHBand="0" w:evenHBand="0" w:firstRowFirstColumn="0" w:firstRowLastColumn="0" w:lastRowFirstColumn="0" w:lastRowLastColumn="0"/>
+            </w:pPr>
+            <w:r>
+              <w:t>Size</w:t>
+            </w:r>
+          </w:p>
+        </w:tc>
+        <w:tc>
+          <w:tcPr>
+            <w:tcW w:w="715" w:type="dxa"/>
+          </w:tcPr>
+          <w:p>
+            <w:pPr>
+              <w:jc w:val="center"/>
+              <w:cnfStyle w:val="100000000000" w:firstRow="1" w:lastRow="0" w:firstColumn="0" w:lastColumn="0" w:oddVBand="0" w:evenVBand="0" w:oddHBand="0" w:evenHBand="0" w:firstRowFirstColumn="0" w:firstRowLastColumn="0" w:lastRowFirstColumn="0" w:lastRowLastColumn="0"/>
+            </w:pPr>
+            <w:r>
+              <w:t>Dir</w:t>
+            </w:r>
+          </w:p>
+        </w:tc>
+        <w:tc>
+          <w:tcPr>
+            <w:tcW w:w="6514" w:type="dxa"/>
+          </w:tcPr>
+          <w:p>
+            <w:pPr>
+              <w:jc w:val="center"/>
+              <w:cnfStyle w:val="100000000000" w:firstRow="1" w:lastRow="0" w:firstColumn="0" w:lastColumn="0" w:oddVBand="0" w:evenVBand="0" w:oddHBand="0" w:evenHBand="0" w:firstRowFirstColumn="0" w:firstRowLastColumn="0" w:lastRowFirstColumn="0" w:lastRowLastColumn="0"/>
+            </w:pPr>
+            <w:r>
+              <w:t>Function</w:t>
+            </w:r>
+          </w:p>
+        </w:tc>
+      </w:tr>
+      <w:tr>
+        <w:trPr>
+          <w:cnfStyle w:val="000000100000" w:firstRow="0" w:lastRow="0" w:firstColumn="0" w:lastColumn="0" w:oddVBand="0" w:evenVBand="0" w:oddHBand="1" w:evenHBand="0" w:firstRowFirstColumn="0" w:firstRowLastColumn="0" w:lastRowFirstColumn="0" w:lastRowLastColumn="0"/>
+        </w:trPr>
+        <w:tc>
+          <w:tcPr>
+            <w:cnfStyle w:val="001000000000" w:firstRow="0" w:lastRow="0" w:firstColumn="1" w:lastColumn="0" w:oddVBand="0" w:evenVBand="0" w:oddHBand="0" w:evenHBand="0" w:firstRowFirstColumn="0" w:firstRowLastColumn="0" w:lastRowFirstColumn="0" w:lastRowLastColumn="0"/>
+            <w:tcW w:w="1445" w:type="dxa"/>
+          </w:tcPr>
+          <w:p>
+            <w:pPr>
+              <w:jc w:val="center"/>
+            </w:pPr>
+            <w:r>
+              <w:t>Ram_stable</w:t>
+            </w:r>
+          </w:p>
+        </w:tc>
+        <w:tc>
+          <w:tcPr>
+            <w:tcW w:w="681" w:type="dxa"/>
+          </w:tcPr>
+          <w:p>
+            <w:pPr>
+              <w:jc w:val="center"/>
+              <w:cnfStyle w:val="000000100000" w:firstRow="0" w:lastRow="0" w:firstColumn="0" w:lastColumn="0" w:oddVBand="0" w:evenVBand="0" w:oddHBand="1" w:evenHBand="0" w:firstRowFirstColumn="0" w:firstRowLastColumn="0" w:lastRowFirstColumn="0" w:lastRowLastColumn="0"/>
+            </w:pPr>
+            <w:r>
+              <w:t>1</w:t>
+            </w:r>
+          </w:p>
+        </w:tc>
+        <w:tc>
+          <w:tcPr>
+            <w:tcW w:w="715" w:type="dxa"/>
+          </w:tcPr>
+          <w:p>
+            <w:pPr>
+              <w:jc w:val="center"/>
+              <w:cnfStyle w:val="000000100000" w:firstRow="0" w:lastRow="0" w:firstColumn="0" w:lastColumn="0" w:oddVBand="0" w:evenVBand="0" w:oddHBand="1" w:evenHBand="0" w:firstRowFirstColumn="0" w:firstRowLastColumn="0" w:lastRowFirstColumn="0" w:lastRowLastColumn="0"/>
+            </w:pPr>
+            <w:r>
+              <w:t>In</w:t>
+            </w:r>
+          </w:p>
+        </w:tc>
+        <w:tc>
+          <w:tcPr>
+            <w:tcW w:w="6514" w:type="dxa"/>
+          </w:tcPr>
+          <w:p>
+            <w:pPr>
+              <w:cnfStyle w:val="000000100000" w:firstRow="0" w:lastRow="0" w:firstColumn="0" w:lastColumn="0" w:oddVBand="0" w:evenVBand="0" w:oddHBand="1" w:evenHBand="0" w:firstRowFirstColumn="0" w:firstRowLastColumn="0" w:lastRowFirstColumn="0" w:lastRowLastColumn="0"/>
+            </w:pPr>
+            <w:r>
+              <w:t>Indicates the RAM connections are all connected</w:t>
+            </w:r>
+            <w:r>
+              <w:t xml:space="preserve">. </w:t>
+            </w:r>
+            <w:r>
+              <w:t>Indicates situations where synchronous reset makes sense.</w:t>
+            </w:r>
+          </w:p>
+        </w:tc>
+      </w:tr>
+      <w:tr>
+        <w:tc>
+          <w:tcPr>
+            <w:cnfStyle w:val="001000000000" w:firstRow="0" w:lastRow="0" w:firstColumn="1" w:lastColumn="0" w:oddVBand="0" w:evenVBand="0" w:oddHBand="0" w:evenHBand="0" w:firstRowFirstColumn="0" w:firstRowLastColumn="0" w:lastRowFirstColumn="0" w:lastRowLastColumn="0"/>
+            <w:tcW w:w="1445" w:type="dxa"/>
+          </w:tcPr>
+          <w:p>
+            <w:pPr>
+              <w:jc w:val="center"/>
+            </w:pPr>
+            <w:r>
+              <w:t>Ram_ready</w:t>
+            </w:r>
+          </w:p>
+        </w:tc>
+        <w:tc>
+          <w:tcPr>
+            <w:tcW w:w="681" w:type="dxa"/>
+          </w:tcPr>
+          <w:p>
+            <w:pPr>
+              <w:jc w:val="center"/>
+              <w:cnfStyle w:val="000000000000" w:firstRow="0" w:lastRow="0" w:firstColumn="0" w:lastColumn="0" w:oddVBand="0" w:evenVBand="0" w:oddHBand="0" w:evenHBand="0" w:firstRowFirstColumn="0" w:firstRowLastColumn="0" w:lastRowFirstColumn="0" w:lastRowLastColumn="0"/>
+            </w:pPr>
+            <w:r>
+              <w:t>1</w:t>
+            </w:r>
+          </w:p>
+        </w:tc>
+        <w:tc>
+          <w:tcPr>
+            <w:tcW w:w="715" w:type="dxa"/>
+          </w:tcPr>
+          <w:p>
+            <w:pPr>
+              <w:jc w:val="center"/>
+              <w:cnfStyle w:val="000000000000" w:firstRow="0" w:lastRow="0" w:firstColumn="0" w:lastColumn="0" w:oddVBand="0" w:evenVBand="0" w:oddHBand="0" w:evenHBand="0" w:firstRowFirstColumn="0" w:firstRowLastColumn="0" w:lastRowFirstColumn="0" w:lastRowLastColumn="0"/>
+            </w:pPr>
+            <w:r>
+              <w:t>In</w:t>
+            </w:r>
+          </w:p>
+        </w:tc>
+        <w:tc>
+          <w:tcPr>
+            <w:tcW w:w="6514" w:type="dxa"/>
+          </w:tcPr>
+          <w:p>
+            <w:pPr>
+              <w:cnfStyle w:val="000000000000" w:firstRow="0" w:lastRow="0" w:firstColumn="0" w:lastColumn="0" w:oddVBand="0" w:evenVBand="0" w:oddHBand="0" w:evenHBand="0" w:firstRowFirstColumn="0" w:firstRowLastColumn="0" w:lastRowFirstColumn="0" w:lastRowLastColumn="0"/>
+            </w:pPr>
+            <w:r>
+              <w:t>Indicates the RAM</w:t>
+            </w:r>
+            <w:r>
+              <w:t xml:space="preserve"> block</w:t>
+            </w:r>
+            <w:r>
+              <w:t xml:space="preserve"> is ready to be written to</w:t>
+            </w:r>
+            <w:r>
+              <w:t>.</w:t>
+            </w:r>
+            <w:r>
+              <w:t xml:space="preserve"> Indicates situations where the process should pause.</w:t>
+            </w:r>
+          </w:p>
+        </w:tc>
+      </w:tr>
+      <w:tr>
+        <w:trPr>
+          <w:cnfStyle w:val="000000100000" w:firstRow="0" w:lastRow="0" w:firstColumn="0" w:lastColumn="0" w:oddVBand="0" w:evenVBand="0" w:oddHBand="1" w:evenHBand="0" w:firstRowFirstColumn="0" w:firstRowLastColumn="0" w:lastRowFirstColumn="0" w:lastRowLastColumn="0"/>
+        </w:trPr>
+        <w:tc>
+          <w:tcPr>
+            <w:cnfStyle w:val="001000000000" w:firstRow="0" w:lastRow="0" w:firstColumn="1" w:lastColumn="0" w:oddVBand="0" w:evenVBand="0" w:oddHBand="0" w:evenHBand="0" w:firstRowFirstColumn="0" w:firstRowLastColumn="0" w:lastRowFirstColumn="0" w:lastRowLastColumn="0"/>
+            <w:tcW w:w="1445" w:type="dxa"/>
+          </w:tcPr>
+          <w:p>
+            <w:pPr>
+              <w:jc w:val="center"/>
+            </w:pPr>
+            <w:r>
+              <w:t>Ram_valid</w:t>
+            </w:r>
+          </w:p>
+        </w:tc>
+        <w:tc>
+          <w:tcPr>
+            <w:tcW w:w="681" w:type="dxa"/>
+          </w:tcPr>
+          <w:p>
+            <w:pPr>
+              <w:jc w:val="center"/>
+              <w:cnfStyle w:val="000000100000" w:firstRow="0" w:lastRow="0" w:firstColumn="0" w:lastColumn="0" w:oddVBand="0" w:evenVBand="0" w:oddHBand="1" w:evenHBand="0" w:firstRowFirstColumn="0" w:firstRowLastColumn="0" w:lastRowFirstColumn="0" w:lastRowLastColumn="0"/>
+            </w:pPr>
+            <w:r>
+              <w:t>1</w:t>
+            </w:r>
+          </w:p>
+        </w:tc>
+        <w:tc>
+          <w:tcPr>
+            <w:tcW w:w="715" w:type="dxa"/>
+          </w:tcPr>
+          <w:p>
+            <w:pPr>
+              <w:jc w:val="center"/>
+              <w:cnfStyle w:val="000000100000" w:firstRow="0" w:lastRow="0" w:firstColumn="0" w:lastColumn="0" w:oddVBand="0" w:evenVBand="0" w:oddHBand="1" w:evenHBand="0" w:firstRowFirstColumn="0" w:firstRowLastColumn="0" w:lastRowFirstColumn="0" w:lastRowLastColumn="0"/>
+            </w:pPr>
+            <w:r>
+              <w:t>Out</w:t>
+            </w:r>
+          </w:p>
+        </w:tc>
+        <w:tc>
+          <w:tcPr>
+            <w:tcW w:w="6514" w:type="dxa"/>
+          </w:tcPr>
+          <w:p>
+            <w:pPr>
+              <w:cnfStyle w:val="000000100000" w:firstRow="0" w:lastRow="0" w:firstColumn="0" w:lastColumn="0" w:oddVBand="0" w:evenVBand="0" w:oddHBand="1" w:evenHBand="0" w:firstRowFirstColumn="0" w:firstRowLastColumn="0" w:lastRowFirstColumn="0" w:lastRowLastColumn="0"/>
+            </w:pPr>
+            <w:r>
+              <w:t>Sets the</w:t>
+            </w:r>
+            <w:r>
+              <w:t xml:space="preserve"> current</w:t>
+            </w:r>
+            <w:r>
+              <w:t xml:space="preserve"> RAM block as containing invalid/corrupted data</w:t>
+            </w:r>
+          </w:p>
+        </w:tc>
+      </w:tr>
+      <w:tr>
+        <w:tc>
+          <w:tcPr>
+            <w:cnfStyle w:val="001000000000" w:firstRow="0" w:lastRow="0" w:firstColumn="1" w:lastColumn="0" w:oddVBand="0" w:evenVBand="0" w:oddHBand="0" w:evenHBand="0" w:firstRowFirstColumn="0" w:firstRowLastColumn="0" w:lastRowFirstColumn="0" w:lastRowLastColumn="0"/>
+            <w:tcW w:w="1445" w:type="dxa"/>
+          </w:tcPr>
+          <w:p>
+            <w:pPr>
+              <w:jc w:val="center"/>
+            </w:pPr>
+            <w:r>
+              <w:t>Ram_adr</w:t>
+            </w:r>
+          </w:p>
+        </w:tc>
+        <w:tc>
+          <w:tcPr>
+            <w:tcW w:w="681" w:type="dxa"/>
+          </w:tcPr>
+          <w:p>
+            <w:pPr>
+              <w:jc w:val="center"/>
+              <w:cnfStyle w:val="000000000000" w:firstRow="0" w:lastRow="0" w:firstColumn="0" w:lastColumn="0" w:oddVBand="0" w:evenVBand="0" w:oddHBand="0" w:evenHBand="0" w:firstRowFirstColumn="0" w:firstRowLastColumn="0" w:lastRowFirstColumn="0" w:lastRowLastColumn="0"/>
+            </w:pPr>
+            <w:r>
+              <w:t>A</w:t>
+            </w:r>
+          </w:p>
+        </w:tc>
+        <w:tc>
+          <w:tcPr>
+            <w:tcW w:w="715" w:type="dxa"/>
+          </w:tcPr>
+          <w:p>
+            <w:pPr>
+              <w:jc w:val="center"/>
+              <w:cnfStyle w:val="000000000000" w:firstRow="0" w:lastRow="0" w:firstColumn="0" w:lastColumn="0" w:oddVBand="0" w:evenVBand="0" w:oddHBand="0" w:evenHBand="0" w:firstRowFirstColumn="0" w:firstRowLastColumn="0" w:lastRowFirstColumn="0" w:lastRowLastColumn="0"/>
+            </w:pPr>
+            <w:r>
+              <w:t>Out</w:t>
+            </w:r>
+          </w:p>
+        </w:tc>
+        <w:tc>
+          <w:tcPr>
+            <w:tcW w:w="6514" w:type="dxa"/>
+          </w:tcPr>
+          <w:p>
+            <w:pPr>
+              <w:cnfStyle w:val="000000000000" w:firstRow="0" w:lastRow="0" w:firstColumn="0" w:lastColumn="0" w:oddVBand="0" w:evenVBand="0" w:oddHBand="0" w:evenHBand="0" w:firstRowFirstColumn="0" w:firstRowLastColumn="0" w:lastRowFirstColumn="0" w:lastRowLastColumn="0"/>
+            </w:pPr>
+            <w:r>
+              <w:t>Array of vectors that s</w:t>
+            </w:r>
+            <w:r>
+              <w:t>et the RAM address to be read or written</w:t>
+            </w:r>
+            <w:r>
+              <w:t xml:space="preserve"> for each RAM port</w:t>
+            </w:r>
+          </w:p>
+        </w:tc>
+      </w:tr>
+      <w:tr>
+        <w:trPr>
+          <w:cnfStyle w:val="000000100000" w:firstRow="0" w:lastRow="0" w:firstColumn="0" w:lastColumn="0" w:oddVBand="0" w:evenVBand="0" w:oddHBand="1" w:evenHBand="0" w:firstRowFirstColumn="0" w:firstRowLastColumn="0" w:lastRowFirstColumn="0" w:lastRowLastColumn="0"/>
+        </w:trPr>
+        <w:tc>
+          <w:tcPr>
+            <w:cnfStyle w:val="001000000000" w:firstRow="0" w:lastRow="0" w:firstColumn="1" w:lastColumn="0" w:oddVBand="0" w:evenVBand="0" w:oddHBand="0" w:evenHBand="0" w:firstRowFirstColumn="0" w:firstRowLastColumn="0" w:lastRowFirstColumn="0" w:lastRowLastColumn="0"/>
+            <w:tcW w:w="1445" w:type="dxa"/>
+          </w:tcPr>
+          <w:p>
+            <w:pPr>
+              <w:jc w:val="center"/>
+            </w:pPr>
+            <w:r>
+              <w:t>Ram_w_en</w:t>
+            </w:r>
+          </w:p>
+        </w:tc>
+        <w:tc>
+          <w:tcPr>
+            <w:tcW w:w="681" w:type="dxa"/>
+          </w:tcPr>
+          <w:p>
+            <w:pPr>
+              <w:jc w:val="center"/>
+              <w:cnfStyle w:val="000000100000" w:firstRow="0" w:lastRow="0" w:firstColumn="0" w:lastColumn="0" w:oddVBand="0" w:evenVBand="0" w:oddHBand="1" w:evenHBand="0" w:firstRowFirstColumn="0" w:firstRowLastColumn="0" w:lastRowFirstColumn="0" w:lastRowLastColumn="0"/>
+            </w:pPr>
+            <w:r>
+              <w:t>B</w:t>
+            </w:r>
+          </w:p>
+        </w:tc>
+        <w:tc>
+          <w:tcPr>
+            <w:tcW w:w="715" w:type="dxa"/>
+          </w:tcPr>
+          <w:p>
+            <w:pPr>
+              <w:jc w:val="center"/>
+              <w:cnfStyle w:val="000000100000" w:firstRow="0" w:lastRow="0" w:firstColumn="0" w:lastColumn="0" w:oddVBand="0" w:evenVBand="0" w:oddHBand="1" w:evenHBand="0" w:firstRowFirstColumn="0" w:firstRowLastColumn="0" w:lastRowFirstColumn="0" w:lastRowLastColumn="0"/>
+            </w:pPr>
+            <w:r>
+              <w:t>Out</w:t>
+            </w:r>
+          </w:p>
+        </w:tc>
+        <w:tc>
+          <w:tcPr>
+            <w:tcW w:w="6514" w:type="dxa"/>
+          </w:tcPr>
+          <w:p>
+            <w:pPr>
+              <w:cnfStyle w:val="000000100000" w:firstRow="0" w:lastRow="0" w:firstColumn="0" w:lastColumn="0" w:oddVBand="0" w:evenVBand="0" w:oddHBand="1" w:evenHBand="0" w:firstRowFirstColumn="0" w:firstRowLastColumn="0" w:lastRowFirstColumn="0" w:lastRowLastColumn="0"/>
+            </w:pPr>
+            <w:r>
+              <w:t>Array of pins the control the write enable for each RAM port</w:t>
+            </w:r>
+          </w:p>
+        </w:tc>
+      </w:tr>
+      <w:tr>
+        <w:tc>
+          <w:tcPr>
+            <w:cnfStyle w:val="001000000000" w:firstRow="0" w:lastRow="0" w:firstColumn="1" w:lastColumn="0" w:oddVBand="0" w:evenVBand="0" w:oddHBand="0" w:evenHBand="0" w:firstRowFirstColumn="0" w:firstRowLastColumn="0" w:lastRowFirstColumn="0" w:lastRowLastColumn="0"/>
+            <w:tcW w:w="1445" w:type="dxa"/>
+          </w:tcPr>
+          <w:p>
+            <w:pPr>
+              <w:jc w:val="center"/>
+            </w:pPr>
+            <w:r>
+              <w:t>Ram_dat_w</w:t>
+            </w:r>
+          </w:p>
+        </w:tc>
+        <w:tc>
+          <w:tcPr>
+            <w:tcW w:w="681" w:type="dxa"/>
+          </w:tcPr>
+          <w:p>
+            <w:pPr>
+              <w:jc w:val="center"/>
+              <w:cnfStyle w:val="000000000000" w:firstRow="0" w:lastRow="0" w:firstColumn="0" w:lastColumn="0" w:oddVBand="0" w:evenVBand="0" w:oddHBand="0" w:evenHBand="0" w:firstRowFirstColumn="0" w:firstRowLastColumn="0" w:lastRowFirstColumn="0" w:lastRowLastColumn="0"/>
+            </w:pPr>
+            <w:r>
+              <w:t>C</w:t>
+            </w:r>
+          </w:p>
+        </w:tc>
+        <w:tc>
+          <w:tcPr>
+            <w:tcW w:w="715" w:type="dxa"/>
+          </w:tcPr>
+          <w:p>
+            <w:pPr>
+              <w:jc w:val="center"/>
+              <w:cnfStyle w:val="000000000000" w:firstRow="0" w:lastRow="0" w:firstColumn="0" w:lastColumn="0" w:oddVBand="0" w:evenVBand="0" w:oddHBand="0" w:evenHBand="0" w:firstRowFirstColumn="0" w:firstRowLastColumn="0" w:lastRowFirstColumn="0" w:lastRowLastColumn="0"/>
+            </w:pPr>
+            <w:r>
+              <w:t>Out</w:t>
+            </w:r>
+          </w:p>
+        </w:tc>
+        <w:tc>
+          <w:tcPr>
+            <w:tcW w:w="6514" w:type="dxa"/>
+          </w:tcPr>
+          <w:p>
+            <w:pPr>
+              <w:cnfStyle w:val="000000000000" w:firstRow="0" w:lastRow="0" w:firstColumn="0" w:lastColumn="0" w:oddVBand="0" w:evenVBand="0" w:oddHBand="0" w:evenHBand="0" w:firstRowFirstColumn="0" w:firstRowLastColumn="0" w:lastRowFirstColumn="0" w:lastRowLastColumn="0"/>
+            </w:pPr>
+            <w:r>
+              <w:t>Array of vectors for the data being written to each RAM port, synchronous based on ram_adr and ram_w_en.</w:t>
+            </w:r>
+          </w:p>
+        </w:tc>
+      </w:tr>
+      <w:tr>
+        <w:trPr>
+          <w:cnfStyle w:val="000000100000" w:firstRow="0" w:lastRow="0" w:firstColumn="0" w:lastColumn="0" w:oddVBand="0" w:evenVBand="0" w:oddHBand="1" w:evenHBand="0" w:firstRowFirstColumn="0" w:firstRowLastColumn="0" w:lastRowFirstColumn="0" w:lastRowLastColumn="0"/>
+        </w:trPr>
+        <w:tc>
+          <w:tcPr>
+            <w:cnfStyle w:val="001000000000" w:firstRow="0" w:lastRow="0" w:firstColumn="1" w:lastColumn="0" w:oddVBand="0" w:evenVBand="0" w:oddHBand="0" w:evenHBand="0" w:firstRowFirstColumn="0" w:firstRowLastColumn="0" w:lastRowFirstColumn="0" w:lastRowLastColumn="0"/>
+            <w:tcW w:w="1445" w:type="dxa"/>
+          </w:tcPr>
+          <w:p>
+            <w:pPr>
+              <w:jc w:val="center"/>
+            </w:pPr>
+            <w:r>
+              <w:t>Ram_dat_r</w:t>
+            </w:r>
+          </w:p>
+        </w:tc>
+        <w:tc>
+          <w:tcPr>
+            <w:tcW w:w="681" w:type="dxa"/>
+          </w:tcPr>
+          <w:p>
+            <w:pPr>
+              <w:jc w:val="center"/>
+              <w:cnfStyle w:val="000000100000" w:firstRow="0" w:lastRow="0" w:firstColumn="0" w:lastColumn="0" w:oddVBand="0" w:evenVBand="0" w:oddHBand="1" w:evenHBand="0" w:firstRowFirstColumn="0" w:firstRowLastColumn="0" w:lastRowFirstColumn="0" w:lastRowLastColumn="0"/>
+            </w:pPr>
+            <w:r>
+              <w:t>C</w:t>
+            </w:r>
+          </w:p>
+        </w:tc>
+        <w:tc>
+          <w:tcPr>
+            <w:tcW w:w="715" w:type="dxa"/>
+          </w:tcPr>
+          <w:p>
+            <w:pPr>
+              <w:jc w:val="center"/>
+              <w:cnfStyle w:val="000000100000" w:firstRow="0" w:lastRow="0" w:firstColumn="0" w:lastColumn="0" w:oddVBand="0" w:evenVBand="0" w:oddHBand="1" w:evenHBand="0" w:firstRowFirstColumn="0" w:firstRowLastColumn="0" w:lastRowFirstColumn="0" w:lastRowLastColumn="0"/>
+            </w:pPr>
+            <w:r>
+              <w:t>In</w:t>
+            </w:r>
+          </w:p>
+        </w:tc>
+        <w:tc>
+          <w:tcPr>
+            <w:tcW w:w="6514" w:type="dxa"/>
+          </w:tcPr>
+          <w:p>
+            <w:pPr>
+              <w:cnfStyle w:val="000000100000" w:firstRow="0" w:lastRow="0" w:firstColumn="0" w:lastColumn="0" w:oddVBand="0" w:evenVBand="0" w:oddHBand="1" w:evenHBand="0" w:firstRowFirstColumn="0" w:firstRowLastColumn="0" w:lastRowFirstColumn="0" w:lastRowLastColumn="0"/>
+            </w:pPr>
+            <w:r>
+              <w:t>Array of vectors for the data being read from each RAM port, asynchronous based on ram_adr.</w:t>
+            </w:r>
+          </w:p>
+        </w:tc>
+      </w:tr>
+    </w:tbl>
+    <w:p>
+      <w:pPr>
+        <w:pStyle w:val="ListParagraph"/>
+        <w:numPr>
+          <w:ilvl w:val="0"/>
+          <w:numId w:val="3"/>
+        </w:numPr>
+      </w:pPr>
+      <w:r>
+        <w:t>RAM port count * address width</w:t>
+      </w:r>
+    </w:p>
+    <w:p>
+      <w:pPr>
+        <w:pStyle w:val="ListParagraph"/>
+        <w:numPr>
+          <w:ilvl w:val="0"/>
+          <w:numId w:val="3"/>
+        </w:numPr>
+      </w:pPr>
+      <w:r>
+        <w:t>RAM port count * 1</w:t>
+      </w:r>
+    </w:p>
+    <w:p>
+      <w:pPr>
+        <w:pStyle w:val="ListParagraph"/>
+        <w:numPr>
+          <w:ilvl w:val="0"/>
+          <w:numId w:val="3"/>
+        </w:numPr>
+      </w:pPr>
+      <w:r>
+        <w:t>RAM port count * data width * 2</w:t>
+      </w:r>
+    </w:p>
+    <w:p>
+      <w:pPr>
+        <w:pStyle w:val="Heading4"/>
+      </w:pPr>
+      <w:r>
+        <w:t>Sample Loader</w:t>
+      </w:r>
+    </w:p>
+    <w:p>
+      <w:r>
+        <w:t>This module accepts data write requests from a</w:t>
+      </w:r>
+      <w:r>
+        <w:t>n external</w:t>
+      </w:r>
+      <w:r>
+        <w:t xml:space="preserve"> sample generator and writes the data into the </w:t>
+      </w:r>
+      <w:r>
+        <w:t>RAM block connected to it by the FFT controller.</w:t>
+      </w:r>
+      <w:bookmarkStart w:id="0" w:name="_GoBack"/>
+      <w:bookmarkEnd w:id="0"/>
     </w:p>
     <w:p>
       <w:pPr>
@@ -3774,13 +4268,8 @@
               <w:cnfStyle w:val="100000000000" w:firstRow="1" w:lastRow="0" w:firstColumn="0" w:lastColumn="0" w:oddVBand="0" w:evenVBand="0" w:oddHBand="0" w:evenHBand="0" w:firstRowFirstColumn="0" w:firstRowLastColumn="0" w:lastRowFirstColumn="0" w:lastRowLastColumn="0"/>
             </w:pPr>
             <w:r>
-              <w:t xml:space="preserve">Libero </w:t>
-            </w:r>
-            <w:proofErr w:type="spellStart"/>
-            <w:r>
-              <w:t>SoC</w:t>
-            </w:r>
-            <w:proofErr w:type="spellEnd"/>
+              <w:t>Libero SoC</w:t>
+            </w:r>
           </w:p>
         </w:tc>
         <w:tc>
@@ -3873,11 +4362,9 @@
               <w:jc w:val="center"/>
               <w:cnfStyle w:val="000000100000" w:firstRow="0" w:lastRow="0" w:firstColumn="0" w:lastColumn="0" w:oddVBand="0" w:evenVBand="0" w:oddHBand="1" w:evenHBand="0" w:firstRowFirstColumn="0" w:firstRowLastColumn="0" w:lastRowFirstColumn="0" w:lastRowLastColumn="0"/>
             </w:pPr>
-            <w:proofErr w:type="spellStart"/>
             <w:r>
               <w:t>Imag</w:t>
             </w:r>
-            <w:proofErr w:type="spellEnd"/>
           </w:p>
         </w:tc>
       </w:tr>
@@ -4038,11 +4525,9 @@
               <w:jc w:val="center"/>
               <w:cnfStyle w:val="000000000000" w:firstRow="0" w:lastRow="0" w:firstColumn="0" w:lastColumn="0" w:oddVBand="0" w:evenVBand="0" w:oddHBand="0" w:evenHBand="0" w:firstRowFirstColumn="0" w:firstRowLastColumn="0" w:lastRowFirstColumn="0" w:lastRowLastColumn="0"/>
             </w:pPr>
-            <w:proofErr w:type="spellStart"/>
             <w:r>
               <w:t>Imag</w:t>
             </w:r>
-            <w:proofErr w:type="spellEnd"/>
           </w:p>
         </w:tc>
         <w:tc>
@@ -4067,6 +4552,7 @@
         <w:pStyle w:val="Heading2"/>
       </w:pPr>
       <w:r>
+        <w:lastRenderedPageBreak/>
         <w:t>FFT</w:t>
       </w:r>
     </w:p>
@@ -4199,6 +4685,92 @@
     </w:lvl>
   </w:abstractNum>
   <w:abstractNum w:abstractNumId="1" w15:restartNumberingAfterBreak="0">
+    <w:nsid w:val="166D7CAD"/>
+    <w:multiLevelType w:val="hybridMultilevel"/>
+    <w:tmpl w:val="BDD29F68"/>
+    <w:lvl w:ilvl="0" w:tplc="04090015">
+      <w:start w:val="1"/>
+      <w:numFmt w:val="upperLetter"/>
+      <w:lvlText w:val="%1."/>
+      <w:lvlJc w:val="left"/>
+      <w:pPr>
+        <w:ind w:left="720" w:hanging="360"/>
+      </w:pPr>
+    </w:lvl>
+    <w:lvl w:ilvl="1" w:tplc="04090019" w:tentative="1">
+      <w:start w:val="1"/>
+      <w:numFmt w:val="lowerLetter"/>
+      <w:lvlText w:val="%2."/>
+      <w:lvlJc w:val="left"/>
+      <w:pPr>
+        <w:ind w:left="1440" w:hanging="360"/>
+      </w:pPr>
+    </w:lvl>
+    <w:lvl w:ilvl="2" w:tplc="0409001B" w:tentative="1">
+      <w:start w:val="1"/>
+      <w:numFmt w:val="lowerRoman"/>
+      <w:lvlText w:val="%3."/>
+      <w:lvlJc w:val="right"/>
+      <w:pPr>
+        <w:ind w:left="2160" w:hanging="180"/>
+      </w:pPr>
+    </w:lvl>
+    <w:lvl w:ilvl="3" w:tplc="0409000F" w:tentative="1">
+      <w:start w:val="1"/>
+      <w:numFmt w:val="decimal"/>
+      <w:lvlText w:val="%4."/>
+      <w:lvlJc w:val="left"/>
+      <w:pPr>
+        <w:ind w:left="2880" w:hanging="360"/>
+      </w:pPr>
+    </w:lvl>
+    <w:lvl w:ilvl="4" w:tplc="04090019" w:tentative="1">
+      <w:start w:val="1"/>
+      <w:numFmt w:val="lowerLetter"/>
+      <w:lvlText w:val="%5."/>
+      <w:lvlJc w:val="left"/>
+      <w:pPr>
+        <w:ind w:left="3600" w:hanging="360"/>
+      </w:pPr>
+    </w:lvl>
+    <w:lvl w:ilvl="5" w:tplc="0409001B" w:tentative="1">
+      <w:start w:val="1"/>
+      <w:numFmt w:val="lowerRoman"/>
+      <w:lvlText w:val="%6."/>
+      <w:lvlJc w:val="right"/>
+      <w:pPr>
+        <w:ind w:left="4320" w:hanging="180"/>
+      </w:pPr>
+    </w:lvl>
+    <w:lvl w:ilvl="6" w:tplc="0409000F" w:tentative="1">
+      <w:start w:val="1"/>
+      <w:numFmt w:val="decimal"/>
+      <w:lvlText w:val="%7."/>
+      <w:lvlJc w:val="left"/>
+      <w:pPr>
+        <w:ind w:left="5040" w:hanging="360"/>
+      </w:pPr>
+    </w:lvl>
+    <w:lvl w:ilvl="7" w:tplc="04090019" w:tentative="1">
+      <w:start w:val="1"/>
+      <w:numFmt w:val="lowerLetter"/>
+      <w:lvlText w:val="%8."/>
+      <w:lvlJc w:val="left"/>
+      <w:pPr>
+        <w:ind w:left="5760" w:hanging="360"/>
+      </w:pPr>
+    </w:lvl>
+    <w:lvl w:ilvl="8" w:tplc="0409001B" w:tentative="1">
+      <w:start w:val="1"/>
+      <w:numFmt w:val="lowerRoman"/>
+      <w:lvlText w:val="%9."/>
+      <w:lvlJc w:val="right"/>
+      <w:pPr>
+        <w:ind w:left="6480" w:hanging="180"/>
+      </w:pPr>
+    </w:lvl>
+  </w:abstractNum>
+  <w:abstractNum w:abstractNumId="2" w15:restartNumberingAfterBreak="0">
     <w:nsid w:val="64E73453"/>
     <w:multiLevelType w:val="hybridMultilevel"/>
     <w:tmpl w:val="1D5A6F1E"/>
@@ -4315,6 +4887,9 @@
     <w:abstractNumId w:val="0"/>
   </w:num>
   <w:num w:numId="2">
+    <w:abstractNumId w:val="2"/>
+  </w:num>
+  <w:num w:numId="3">
     <w:abstractNumId w:val="1"/>
   </w:num>
 </w:numbering>

</xml_diff>